<commit_message>
Finished Sarah's edits. Sending out for review
</commit_message>
<xml_diff>
--- a/current-edits.docx
+++ b/current-edits.docx
@@ -13,7 +13,7 @@
     </w:p>
     <w:p>
       <w:pPr>
-        <w:pStyle w:val="style23"/>
+        <w:pStyle w:val="style26"/>
         <w:numPr>
           <w:ilvl w:val="0"/>
           <w:numId w:val="2"/>
@@ -32,15 +32,15 @@
     </w:p>
     <w:p>
       <w:pPr>
-        <w:pStyle w:val="style23"/>
-      </w:pPr>
-      <w:r>
-        <w:rPr/>
-      </w:r>
-    </w:p>
-    <w:p>
-      <w:pPr>
-        <w:pStyle w:val="style23"/>
+        <w:pStyle w:val="style26"/>
+      </w:pPr>
+      <w:r>
+        <w:rPr/>
+      </w:r>
+    </w:p>
+    <w:p>
+      <w:pPr>
+        <w:pStyle w:val="style26"/>
         <w:numPr>
           <w:ilvl w:val="0"/>
           <w:numId w:val="2"/>
@@ -59,15 +59,15 @@
     </w:p>
     <w:p>
       <w:pPr>
-        <w:pStyle w:val="style23"/>
-      </w:pPr>
-      <w:r>
-        <w:rPr/>
-      </w:r>
-    </w:p>
-    <w:p>
-      <w:pPr>
-        <w:pStyle w:val="style23"/>
+        <w:pStyle w:val="style26"/>
+      </w:pPr>
+      <w:r>
+        <w:rPr/>
+      </w:r>
+    </w:p>
+    <w:p>
+      <w:pPr>
+        <w:pStyle w:val="style26"/>
         <w:numPr>
           <w:ilvl w:val="0"/>
           <w:numId w:val="2"/>
@@ -86,7 +86,7 @@
     </w:p>
     <w:p>
       <w:pPr>
-        <w:pStyle w:val="style23"/>
+        <w:pStyle w:val="style26"/>
       </w:pPr>
       <w:r>
         <w:rPr/>
@@ -139,7 +139,7 @@
     </w:p>
     <w:p>
       <w:pPr>
-        <w:pStyle w:val="style23"/>
+        <w:pStyle w:val="style26"/>
       </w:pPr>
       <w:r>
         <w:rPr/>
@@ -192,15 +192,15 @@
     </w:p>
     <w:p>
       <w:pPr>
-        <w:pStyle w:val="style23"/>
-      </w:pPr>
-      <w:r>
-        <w:rPr/>
-      </w:r>
-    </w:p>
-    <w:p>
-      <w:pPr>
-        <w:pStyle w:val="style23"/>
+        <w:pStyle w:val="style26"/>
+      </w:pPr>
+      <w:r>
+        <w:rPr/>
+      </w:r>
+    </w:p>
+    <w:p>
+      <w:pPr>
+        <w:pStyle w:val="style26"/>
         <w:numPr>
           <w:ilvl w:val="0"/>
           <w:numId w:val="2"/>
@@ -219,7 +219,7 @@
     </w:p>
     <w:p>
       <w:pPr>
-        <w:pStyle w:val="style23"/>
+        <w:pStyle w:val="style26"/>
       </w:pPr>
       <w:r>
         <w:rPr/>
@@ -272,23 +272,23 @@
     </w:p>
     <w:p>
       <w:pPr>
-        <w:pStyle w:val="style23"/>
-      </w:pPr>
-      <w:r>
-        <w:rPr/>
-      </w:r>
-    </w:p>
-    <w:p>
-      <w:pPr>
-        <w:pStyle w:val="style23"/>
-      </w:pPr>
-      <w:r>
-        <w:rPr/>
-      </w:r>
-    </w:p>
-    <w:p>
-      <w:pPr>
-        <w:pStyle w:val="style23"/>
+        <w:pStyle w:val="style26"/>
+      </w:pPr>
+      <w:r>
+        <w:rPr/>
+      </w:r>
+    </w:p>
+    <w:p>
+      <w:pPr>
+        <w:pStyle w:val="style26"/>
+      </w:pPr>
+      <w:r>
+        <w:rPr/>
+      </w:r>
+    </w:p>
+    <w:p>
+      <w:pPr>
+        <w:pStyle w:val="style26"/>
         <w:numPr>
           <w:ilvl w:val="0"/>
           <w:numId w:val="2"/>
@@ -303,7 +303,7 @@
     </w:p>
     <w:p>
       <w:pPr>
-        <w:pStyle w:val="style23"/>
+        <w:pStyle w:val="style26"/>
         <w:numPr>
           <w:ilvl w:val="0"/>
           <w:numId w:val="3"/>
@@ -322,7 +322,7 @@
     </w:p>
     <w:p>
       <w:pPr>
-        <w:pStyle w:val="style23"/>
+        <w:pStyle w:val="style26"/>
         <w:numPr>
           <w:ilvl w:val="0"/>
           <w:numId w:val="3"/>
@@ -341,13 +341,13 @@
     </w:p>
     <w:p>
       <w:pPr>
-        <w:pStyle w:val="style23"/>
+        <w:pStyle w:val="style26"/>
       </w:pPr>
       <w:r>
         <w:rPr/>
         <w:drawing>
           <wp:inline distB="0" distL="0" distR="0" distT="0">
-            <wp:extent cx="4076700" cy="250190"/>
+            <wp:extent cx="4076700" cy="249555"/>
             <wp:effectExtent b="0" l="0" r="0" t="0"/>
             <wp:docPr descr="A description..." id="1" name="Picture"/>
             <wp:cNvGraphicFramePr>
@@ -372,7 +372,7 @@
                   <pic:spPr bwMode="auto">
                     <a:xfrm>
                       <a:off x="0" y="0"/>
-                      <a:ext cx="4076700" cy="250190"/>
+                      <a:ext cx="4076700" cy="249555"/>
                     </a:xfrm>
                     <a:prstGeom prst="rect">
                       <a:avLst/>
@@ -394,15 +394,15 @@
     </w:p>
     <w:p>
       <w:pPr>
-        <w:pStyle w:val="style23"/>
-      </w:pPr>
-      <w:r>
-        <w:rPr/>
-      </w:r>
-    </w:p>
-    <w:p>
-      <w:pPr>
-        <w:pStyle w:val="style23"/>
+        <w:pStyle w:val="style26"/>
+      </w:pPr>
+      <w:r>
+        <w:rPr/>
+      </w:r>
+    </w:p>
+    <w:p>
+      <w:pPr>
+        <w:pStyle w:val="style26"/>
         <w:numPr>
           <w:ilvl w:val="0"/>
           <w:numId w:val="2"/>
@@ -421,7 +421,7 @@
     </w:p>
     <w:p>
       <w:pPr>
-        <w:pStyle w:val="style23"/>
+        <w:pStyle w:val="style26"/>
       </w:pPr>
       <w:r>
         <w:rPr/>
@@ -474,7 +474,7 @@
     </w:p>
     <w:p>
       <w:pPr>
-        <w:pStyle w:val="style23"/>
+        <w:pStyle w:val="style26"/>
         <w:numPr>
           <w:ilvl w:val="0"/>
           <w:numId w:val="2"/>
@@ -493,7 +493,7 @@
     </w:p>
     <w:p>
       <w:pPr>
-        <w:pStyle w:val="style23"/>
+        <w:pStyle w:val="style26"/>
       </w:pPr>
       <w:r>
         <w:rPr/>
@@ -598,23 +598,23 @@
     </w:p>
     <w:p>
       <w:pPr>
-        <w:pStyle w:val="style23"/>
-      </w:pPr>
-      <w:r>
-        <w:rPr/>
-      </w:r>
-    </w:p>
-    <w:p>
-      <w:pPr>
-        <w:pStyle w:val="style23"/>
-      </w:pPr>
-      <w:r>
-        <w:rPr/>
-      </w:r>
-    </w:p>
-    <w:p>
-      <w:pPr>
-        <w:pStyle w:val="style23"/>
+        <w:pStyle w:val="style26"/>
+      </w:pPr>
+      <w:r>
+        <w:rPr/>
+      </w:r>
+    </w:p>
+    <w:p>
+      <w:pPr>
+        <w:pStyle w:val="style26"/>
+      </w:pPr>
+      <w:r>
+        <w:rPr/>
+      </w:r>
+    </w:p>
+    <w:p>
+      <w:pPr>
+        <w:pStyle w:val="style26"/>
         <w:numPr>
           <w:ilvl w:val="0"/>
           <w:numId w:val="2"/>
@@ -633,23 +633,23 @@
     </w:p>
     <w:p>
       <w:pPr>
-        <w:pStyle w:val="style23"/>
-      </w:pPr>
-      <w:r>
-        <w:rPr/>
-      </w:r>
-    </w:p>
-    <w:p>
-      <w:pPr>
-        <w:pStyle w:val="style23"/>
-      </w:pPr>
-      <w:r>
-        <w:rPr/>
-      </w:r>
-    </w:p>
-    <w:p>
-      <w:pPr>
-        <w:pStyle w:val="style23"/>
+        <w:pStyle w:val="style26"/>
+      </w:pPr>
+      <w:r>
+        <w:rPr/>
+      </w:r>
+    </w:p>
+    <w:p>
+      <w:pPr>
+        <w:pStyle w:val="style26"/>
+      </w:pPr>
+      <w:r>
+        <w:rPr/>
+      </w:r>
+    </w:p>
+    <w:p>
+      <w:pPr>
+        <w:pStyle w:val="style26"/>
         <w:numPr>
           <w:ilvl w:val="0"/>
           <w:numId w:val="2"/>
@@ -662,15 +662,15 @@
     </w:p>
     <w:p>
       <w:pPr>
-        <w:pStyle w:val="style23"/>
-      </w:pPr>
-      <w:r>
-        <w:rPr/>
-      </w:r>
-    </w:p>
-    <w:p>
-      <w:pPr>
-        <w:pStyle w:val="style23"/>
+        <w:pStyle w:val="style26"/>
+      </w:pPr>
+      <w:r>
+        <w:rPr/>
+      </w:r>
+    </w:p>
+    <w:p>
+      <w:pPr>
+        <w:pStyle w:val="style26"/>
         <w:numPr>
           <w:ilvl w:val="0"/>
           <w:numId w:val="2"/>
@@ -689,7 +689,7 @@
     </w:p>
     <w:p>
       <w:pPr>
-        <w:pStyle w:val="style23"/>
+        <w:pStyle w:val="style26"/>
       </w:pPr>
       <w:r>
         <w:rPr/>
@@ -742,36 +742,42 @@
     </w:p>
     <w:p>
       <w:pPr>
-        <w:pStyle w:val="style23"/>
-      </w:pPr>
-      <w:r>
-        <w:rPr/>
-      </w:r>
-    </w:p>
-    <w:p>
-      <w:pPr>
-        <w:pStyle w:val="style23"/>
-      </w:pPr>
-      <w:r>
-        <w:rPr/>
-      </w:r>
-    </w:p>
-    <w:p>
-      <w:pPr>
-        <w:pStyle w:val="style23"/>
-        <w:numPr>
-          <w:ilvl w:val="0"/>
-          <w:numId w:val="2"/>
-        </w:numPr>
-      </w:pPr>
-      <w:r>
-        <w:rPr/>
-        <w:t>Throughout:  The stars below the answer choice boxes look stretched out.  Is there a way to make them look less so?</w:t>
-      </w:r>
-    </w:p>
-    <w:p>
-      <w:pPr>
-        <w:pStyle w:val="style23"/>
+        <w:pStyle w:val="style26"/>
+      </w:pPr>
+      <w:r>
+        <w:rPr/>
+      </w:r>
+    </w:p>
+    <w:p>
+      <w:pPr>
+        <w:pStyle w:val="style26"/>
+      </w:pPr>
+      <w:r>
+        <w:rPr/>
+      </w:r>
+    </w:p>
+    <w:p>
+      <w:pPr>
+        <w:pStyle w:val="style26"/>
+        <w:numPr>
+          <w:ilvl w:val="0"/>
+          <w:numId w:val="2"/>
+        </w:numPr>
+      </w:pPr>
+      <w:r>
+        <w:rPr/>
+        <w:t xml:space="preserve">Throughout:  The stars below the answer choice boxes look stretched out.  Is there a way to make them look less so? </w:t>
+      </w:r>
+      <w:r>
+        <w:rPr>
+          <w:shd w:fill="FFFF00" w:val="clear"/>
+        </w:rPr>
+        <w:t>Fixed</w:t>
+      </w:r>
+    </w:p>
+    <w:p>
+      <w:pPr>
+        <w:pStyle w:val="style26"/>
       </w:pPr>
       <w:r>
         <w:rPr/>
@@ -824,15 +830,15 @@
     </w:p>
     <w:p>
       <w:pPr>
-        <w:pStyle w:val="style23"/>
-      </w:pPr>
-      <w:r>
-        <w:rPr/>
-      </w:r>
-    </w:p>
-    <w:p>
-      <w:pPr>
-        <w:pStyle w:val="style23"/>
+        <w:pStyle w:val="style26"/>
+      </w:pPr>
+      <w:r>
+        <w:rPr/>
+      </w:r>
+    </w:p>
+    <w:p>
+      <w:pPr>
+        <w:pStyle w:val="style26"/>
         <w:numPr>
           <w:ilvl w:val="0"/>
           <w:numId w:val="2"/>
@@ -885,7 +891,7 @@
     </w:p>
     <w:p>
       <w:pPr>
-        <w:pStyle w:val="style23"/>
+        <w:pStyle w:val="style26"/>
       </w:pPr>
       <w:r>
         <w:rPr/>
@@ -938,15 +944,15 @@
     </w:p>
     <w:p>
       <w:pPr>
-        <w:pStyle w:val="style23"/>
-      </w:pPr>
-      <w:r>
-        <w:rPr/>
-      </w:r>
-    </w:p>
-    <w:p>
-      <w:pPr>
-        <w:pStyle w:val="style23"/>
+        <w:pStyle w:val="style26"/>
+      </w:pPr>
+      <w:r>
+        <w:rPr/>
+      </w:r>
+    </w:p>
+    <w:p>
+      <w:pPr>
+        <w:pStyle w:val="style26"/>
         <w:numPr>
           <w:ilvl w:val="0"/>
           <w:numId w:val="2"/>
@@ -965,7 +971,7 @@
     </w:p>
     <w:p>
       <w:pPr>
-        <w:pStyle w:val="style23"/>
+        <w:pStyle w:val="style26"/>
       </w:pPr>
       <w:r>
         <w:rPr/>
@@ -1022,7 +1028,7 @@
     </w:p>
     <w:p>
       <w:pPr>
-        <w:pStyle w:val="style23"/>
+        <w:pStyle w:val="style26"/>
       </w:pPr>
       <w:r>
         <w:rPr/>
@@ -1075,7 +1081,7 @@
     </w:p>
     <w:p>
       <w:pPr>
-        <w:pStyle w:val="style23"/>
+        <w:pStyle w:val="style26"/>
         <w:numPr>
           <w:ilvl w:val="0"/>
           <w:numId w:val="2"/>
@@ -1094,7 +1100,7 @@
     </w:p>
     <w:p>
       <w:pPr>
-        <w:pStyle w:val="style23"/>
+        <w:pStyle w:val="style26"/>
       </w:pPr>
       <w:r>
         <w:rPr/>
@@ -1147,7 +1153,7 @@
     </w:p>
     <w:p>
       <w:pPr>
-        <w:pStyle w:val="style23"/>
+        <w:pStyle w:val="style26"/>
       </w:pPr>
       <w:r>
         <w:rPr/>
@@ -1200,15 +1206,15 @@
     </w:p>
     <w:p>
       <w:pPr>
-        <w:pStyle w:val="style23"/>
-      </w:pPr>
-      <w:r>
-        <w:rPr/>
-      </w:r>
-    </w:p>
-    <w:p>
-      <w:pPr>
-        <w:pStyle w:val="style23"/>
+        <w:pStyle w:val="style26"/>
+      </w:pPr>
+      <w:r>
+        <w:rPr/>
+      </w:r>
+    </w:p>
+    <w:p>
+      <w:pPr>
+        <w:pStyle w:val="style26"/>
         <w:numPr>
           <w:ilvl w:val="0"/>
           <w:numId w:val="2"/>
@@ -1227,7 +1233,7 @@
     </w:p>
     <w:p>
       <w:pPr>
-        <w:pStyle w:val="style23"/>
+        <w:pStyle w:val="style26"/>
       </w:pPr>
       <w:r>
         <w:rPr/>
@@ -1284,7 +1290,7 @@
     </w:p>
     <w:p>
       <w:pPr>
-        <w:pStyle w:val="style23"/>
+        <w:pStyle w:val="style26"/>
       </w:pPr>
       <w:r>
         <w:rPr/>
@@ -1337,23 +1343,23 @@
     </w:p>
     <w:p>
       <w:pPr>
-        <w:pStyle w:val="style23"/>
-      </w:pPr>
-      <w:r>
-        <w:rPr/>
-      </w:r>
-    </w:p>
-    <w:p>
-      <w:pPr>
-        <w:pStyle w:val="style23"/>
-      </w:pPr>
-      <w:r>
-        <w:rPr/>
-      </w:r>
-    </w:p>
-    <w:p>
-      <w:pPr>
-        <w:pStyle w:val="style23"/>
+        <w:pStyle w:val="style26"/>
+      </w:pPr>
+      <w:r>
+        <w:rPr/>
+      </w:r>
+    </w:p>
+    <w:p>
+      <w:pPr>
+        <w:pStyle w:val="style26"/>
+      </w:pPr>
+      <w:r>
+        <w:rPr/>
+      </w:r>
+    </w:p>
+    <w:p>
+      <w:pPr>
+        <w:pStyle w:val="style26"/>
         <w:numPr>
           <w:ilvl w:val="0"/>
           <w:numId w:val="2"/>
@@ -1363,10 +1369,16 @@
         <w:rPr/>
         <w:t xml:space="preserve">After completing all 12 games, weren’t we going to have a “Congratulations” sentence or something to indicate that all games have been completed?  </w:t>
       </w:r>
-    </w:p>
-    <w:p>
-      <w:pPr>
-        <w:pStyle w:val="style23"/>
+      <w:r>
+        <w:rPr>
+          <w:shd w:fill="FFFF00" w:val="clear"/>
+        </w:rPr>
+        <w:t>Fixed</w:t>
+      </w:r>
+    </w:p>
+    <w:p>
+      <w:pPr>
+        <w:pStyle w:val="style26"/>
       </w:pPr>
       <w:r>
         <w:rPr/>
@@ -1419,15 +1431,15 @@
     </w:p>
     <w:p>
       <w:pPr>
-        <w:pStyle w:val="style23"/>
-      </w:pPr>
-      <w:r>
-        <w:rPr/>
-      </w:r>
-    </w:p>
-    <w:p>
-      <w:pPr>
-        <w:pStyle w:val="style23"/>
+        <w:pStyle w:val="style26"/>
+      </w:pPr>
+      <w:r>
+        <w:rPr/>
+      </w:r>
+    </w:p>
+    <w:p>
+      <w:pPr>
+        <w:pStyle w:val="style26"/>
         <w:numPr>
           <w:ilvl w:val="0"/>
           <w:numId w:val="2"/>
@@ -1444,7 +1456,7 @@
     </w:p>
     <w:p>
       <w:pPr>
-        <w:pStyle w:val="style23"/>
+        <w:pStyle w:val="style26"/>
         <w:numPr>
           <w:ilvl w:val="0"/>
           <w:numId w:val="1"/>
@@ -1463,7 +1475,7 @@
     </w:p>
     <w:p>
       <w:pPr>
-        <w:pStyle w:val="style23"/>
+        <w:pStyle w:val="style26"/>
         <w:numPr>
           <w:ilvl w:val="0"/>
           <w:numId w:val="1"/>
@@ -1492,7 +1504,7 @@
     </w:p>
     <w:p>
       <w:pPr>
-        <w:pStyle w:val="style23"/>
+        <w:pStyle w:val="style26"/>
       </w:pPr>
       <w:r>
         <w:rPr/>
@@ -1545,23 +1557,23 @@
     </w:p>
     <w:p>
       <w:pPr>
-        <w:pStyle w:val="style23"/>
-      </w:pPr>
-      <w:r>
-        <w:rPr/>
-      </w:r>
-    </w:p>
-    <w:p>
-      <w:pPr>
-        <w:pStyle w:val="style23"/>
-      </w:pPr>
-      <w:r>
-        <w:rPr/>
-      </w:r>
-    </w:p>
-    <w:p>
-      <w:pPr>
-        <w:pStyle w:val="style23"/>
+        <w:pStyle w:val="style26"/>
+      </w:pPr>
+      <w:r>
+        <w:rPr/>
+      </w:r>
+    </w:p>
+    <w:p>
+      <w:pPr>
+        <w:pStyle w:val="style26"/>
+      </w:pPr>
+      <w:r>
+        <w:rPr/>
+      </w:r>
+    </w:p>
+    <w:p>
+      <w:pPr>
+        <w:pStyle w:val="style26"/>
       </w:pPr>
       <w:r>
         <w:rPr>
@@ -1572,7 +1584,7 @@
     </w:p>
     <w:p>
       <w:pPr>
-        <w:pStyle w:val="style23"/>
+        <w:pStyle w:val="style26"/>
         <w:numPr>
           <w:ilvl w:val="0"/>
           <w:numId w:val="2"/>
@@ -1585,15 +1597,15 @@
     </w:p>
     <w:p>
       <w:pPr>
-        <w:pStyle w:val="style23"/>
-      </w:pPr>
-      <w:r>
-        <w:rPr/>
-      </w:r>
-    </w:p>
-    <w:p>
-      <w:pPr>
-        <w:pStyle w:val="style23"/>
+        <w:pStyle w:val="style26"/>
+      </w:pPr>
+      <w:r>
+        <w:rPr/>
+      </w:r>
+    </w:p>
+    <w:p>
+      <w:pPr>
+        <w:pStyle w:val="style26"/>
         <w:numPr>
           <w:ilvl w:val="0"/>
           <w:numId w:val="2"/>
@@ -1606,15 +1618,15 @@
     </w:p>
     <w:p>
       <w:pPr>
-        <w:pStyle w:val="style23"/>
-      </w:pPr>
-      <w:r>
-        <w:rPr/>
-      </w:r>
-    </w:p>
-    <w:p>
-      <w:pPr>
-        <w:pStyle w:val="style23"/>
+        <w:pStyle w:val="style26"/>
+      </w:pPr>
+      <w:r>
+        <w:rPr/>
+      </w:r>
+    </w:p>
+    <w:p>
+      <w:pPr>
+        <w:pStyle w:val="style26"/>
         <w:numPr>
           <w:ilvl w:val="0"/>
           <w:numId w:val="2"/>
@@ -1631,15 +1643,15 @@
     </w:p>
     <w:p>
       <w:pPr>
-        <w:pStyle w:val="style23"/>
-      </w:pPr>
-      <w:r>
-        <w:rPr/>
-      </w:r>
-    </w:p>
-    <w:p>
-      <w:pPr>
-        <w:pStyle w:val="style23"/>
+        <w:pStyle w:val="style26"/>
+      </w:pPr>
+      <w:r>
+        <w:rPr/>
+      </w:r>
+    </w:p>
+    <w:p>
+      <w:pPr>
+        <w:pStyle w:val="style26"/>
         <w:numPr>
           <w:ilvl w:val="0"/>
           <w:numId w:val="2"/>
@@ -1656,15 +1668,15 @@
     </w:p>
     <w:p>
       <w:pPr>
-        <w:pStyle w:val="style23"/>
-      </w:pPr>
-      <w:r>
-        <w:rPr/>
-      </w:r>
-    </w:p>
-    <w:p>
-      <w:pPr>
-        <w:pStyle w:val="style23"/>
+        <w:pStyle w:val="style26"/>
+      </w:pPr>
+      <w:r>
+        <w:rPr/>
+      </w:r>
+    </w:p>
+    <w:p>
+      <w:pPr>
+        <w:pStyle w:val="style26"/>
         <w:numPr>
           <w:ilvl w:val="0"/>
           <w:numId w:val="2"/>
@@ -1681,15 +1693,15 @@
     </w:p>
     <w:p>
       <w:pPr>
-        <w:pStyle w:val="style23"/>
-      </w:pPr>
-      <w:r>
-        <w:rPr/>
-      </w:r>
-    </w:p>
-    <w:p>
-      <w:pPr>
-        <w:pStyle w:val="style23"/>
+        <w:pStyle w:val="style26"/>
+      </w:pPr>
+      <w:r>
+        <w:rPr/>
+      </w:r>
+    </w:p>
+    <w:p>
+      <w:pPr>
+        <w:pStyle w:val="style26"/>
         <w:numPr>
           <w:ilvl w:val="0"/>
           <w:numId w:val="2"/>
@@ -1706,15 +1718,15 @@
     </w:p>
     <w:p>
       <w:pPr>
-        <w:pStyle w:val="style23"/>
-      </w:pPr>
-      <w:r>
-        <w:rPr/>
-      </w:r>
-    </w:p>
-    <w:p>
-      <w:pPr>
-        <w:pStyle w:val="style23"/>
+        <w:pStyle w:val="style26"/>
+      </w:pPr>
+      <w:r>
+        <w:rPr/>
+      </w:r>
+    </w:p>
+    <w:p>
+      <w:pPr>
+        <w:pStyle w:val="style26"/>
         <w:numPr>
           <w:ilvl w:val="0"/>
           <w:numId w:val="2"/>
@@ -1727,15 +1739,15 @@
     </w:p>
     <w:p>
       <w:pPr>
-        <w:pStyle w:val="style23"/>
-      </w:pPr>
-      <w:r>
-        <w:rPr/>
-      </w:r>
-    </w:p>
-    <w:p>
-      <w:pPr>
-        <w:pStyle w:val="style23"/>
+        <w:pStyle w:val="style26"/>
+      </w:pPr>
+      <w:r>
+        <w:rPr/>
+      </w:r>
+    </w:p>
+    <w:p>
+      <w:pPr>
+        <w:pStyle w:val="style26"/>
         <w:numPr>
           <w:ilvl w:val="0"/>
           <w:numId w:val="2"/>
@@ -1748,15 +1760,15 @@
     </w:p>
     <w:p>
       <w:pPr>
-        <w:pStyle w:val="style23"/>
-      </w:pPr>
-      <w:r>
-        <w:rPr/>
-      </w:r>
-    </w:p>
-    <w:p>
-      <w:pPr>
-        <w:pStyle w:val="style23"/>
+        <w:pStyle w:val="style26"/>
+      </w:pPr>
+      <w:r>
+        <w:rPr/>
+      </w:r>
+    </w:p>
+    <w:p>
+      <w:pPr>
+        <w:pStyle w:val="style26"/>
         <w:numPr>
           <w:ilvl w:val="0"/>
           <w:numId w:val="2"/>
@@ -1769,15 +1781,15 @@
     </w:p>
     <w:p>
       <w:pPr>
-        <w:pStyle w:val="style23"/>
-      </w:pPr>
-      <w:r>
-        <w:rPr/>
-      </w:r>
-    </w:p>
-    <w:p>
-      <w:pPr>
-        <w:pStyle w:val="style23"/>
+        <w:pStyle w:val="style26"/>
+      </w:pPr>
+      <w:r>
+        <w:rPr/>
+      </w:r>
+    </w:p>
+    <w:p>
+      <w:pPr>
+        <w:pStyle w:val="style26"/>
         <w:numPr>
           <w:ilvl w:val="0"/>
           <w:numId w:val="2"/>
@@ -1794,7 +1806,7 @@
     </w:p>
     <w:p>
       <w:pPr>
-        <w:pStyle w:val="style23"/>
+        <w:pStyle w:val="style26"/>
       </w:pPr>
       <w:r>
         <w:rPr>
@@ -1805,15 +1817,15 @@
     </w:p>
     <w:p>
       <w:pPr>
-        <w:pStyle w:val="style23"/>
-      </w:pPr>
-      <w:r>
-        <w:rPr/>
-      </w:r>
-    </w:p>
-    <w:p>
-      <w:pPr>
-        <w:pStyle w:val="style23"/>
+        <w:pStyle w:val="style26"/>
+      </w:pPr>
+      <w:r>
+        <w:rPr/>
+      </w:r>
+    </w:p>
+    <w:p>
+      <w:pPr>
+        <w:pStyle w:val="style26"/>
         <w:numPr>
           <w:ilvl w:val="0"/>
           <w:numId w:val="2"/>
@@ -1836,15 +1848,15 @@
     </w:p>
     <w:p>
       <w:pPr>
-        <w:pStyle w:val="style23"/>
-      </w:pPr>
-      <w:r>
-        <w:rPr/>
-      </w:r>
-    </w:p>
-    <w:p>
-      <w:pPr>
-        <w:pStyle w:val="style23"/>
+        <w:pStyle w:val="style26"/>
+      </w:pPr>
+      <w:r>
+        <w:rPr/>
+      </w:r>
+    </w:p>
+    <w:p>
+      <w:pPr>
+        <w:pStyle w:val="style26"/>
         <w:numPr>
           <w:ilvl w:val="0"/>
           <w:numId w:val="2"/>
@@ -1867,15 +1879,15 @@
     </w:p>
     <w:p>
       <w:pPr>
-        <w:pStyle w:val="style23"/>
-      </w:pPr>
-      <w:r>
-        <w:rPr/>
-      </w:r>
-    </w:p>
-    <w:p>
-      <w:pPr>
-        <w:pStyle w:val="style23"/>
+        <w:pStyle w:val="style26"/>
+      </w:pPr>
+      <w:r>
+        <w:rPr/>
+      </w:r>
+    </w:p>
+    <w:p>
+      <w:pPr>
+        <w:pStyle w:val="style26"/>
         <w:numPr>
           <w:ilvl w:val="0"/>
           <w:numId w:val="2"/>
@@ -1898,15 +1910,15 @@
     </w:p>
     <w:p>
       <w:pPr>
-        <w:pStyle w:val="style23"/>
-      </w:pPr>
-      <w:r>
-        <w:rPr/>
-      </w:r>
-    </w:p>
-    <w:p>
-      <w:pPr>
-        <w:pStyle w:val="style23"/>
+        <w:pStyle w:val="style26"/>
+      </w:pPr>
+      <w:r>
+        <w:rPr/>
+      </w:r>
+    </w:p>
+    <w:p>
+      <w:pPr>
+        <w:pStyle w:val="style26"/>
         <w:numPr>
           <w:ilvl w:val="0"/>
           <w:numId w:val="2"/>
@@ -1919,15 +1931,15 @@
     </w:p>
     <w:p>
       <w:pPr>
-        <w:pStyle w:val="style23"/>
-      </w:pPr>
-      <w:r>
-        <w:rPr/>
-      </w:r>
-    </w:p>
-    <w:p>
-      <w:pPr>
-        <w:pStyle w:val="style23"/>
+        <w:pStyle w:val="style26"/>
+      </w:pPr>
+      <w:r>
+        <w:rPr/>
+      </w:r>
+    </w:p>
+    <w:p>
+      <w:pPr>
+        <w:pStyle w:val="style26"/>
         <w:numPr>
           <w:ilvl w:val="0"/>
           <w:numId w:val="2"/>
@@ -1940,15 +1952,15 @@
     </w:p>
     <w:p>
       <w:pPr>
-        <w:pStyle w:val="style23"/>
-      </w:pPr>
-      <w:r>
-        <w:rPr/>
-      </w:r>
-    </w:p>
-    <w:p>
-      <w:pPr>
-        <w:pStyle w:val="style23"/>
+        <w:pStyle w:val="style26"/>
+      </w:pPr>
+      <w:r>
+        <w:rPr/>
+      </w:r>
+    </w:p>
+    <w:p>
+      <w:pPr>
+        <w:pStyle w:val="style26"/>
         <w:numPr>
           <w:ilvl w:val="0"/>
           <w:numId w:val="2"/>
@@ -1961,15 +1973,15 @@
     </w:p>
     <w:p>
       <w:pPr>
-        <w:pStyle w:val="style23"/>
-      </w:pPr>
-      <w:r>
-        <w:rPr/>
-      </w:r>
-    </w:p>
-    <w:p>
-      <w:pPr>
-        <w:pStyle w:val="style23"/>
+        <w:pStyle w:val="style26"/>
+      </w:pPr>
+      <w:r>
+        <w:rPr/>
+      </w:r>
+    </w:p>
+    <w:p>
+      <w:pPr>
+        <w:pStyle w:val="style26"/>
         <w:numPr>
           <w:ilvl w:val="0"/>
           <w:numId w:val="2"/>
@@ -1982,119 +1994,116 @@
     </w:p>
     <w:p>
       <w:pPr>
-        <w:pStyle w:val="style23"/>
+        <w:pStyle w:val="style26"/>
+      </w:pPr>
+      <w:r>
+        <w:rPr/>
+      </w:r>
+    </w:p>
+    <w:p>
+      <w:pPr>
+        <w:pStyle w:val="style26"/>
+        <w:numPr>
+          <w:ilvl w:val="0"/>
+          <w:numId w:val="2"/>
+        </w:numPr>
+      </w:pPr>
+      <w:r>
+        <w:rPr/>
+        <w:t>word:  “ultrasonic” is cut off at the end.</w:t>
+      </w:r>
+    </w:p>
+    <w:p>
+      <w:pPr>
+        <w:pStyle w:val="style26"/>
+      </w:pPr>
+      <w:r>
+        <w:rPr/>
+      </w:r>
+    </w:p>
+    <w:p>
+      <w:pPr>
+        <w:pStyle w:val="style26"/>
+        <w:numPr>
+          <w:ilvl w:val="0"/>
+          <w:numId w:val="2"/>
+        </w:numPr>
+      </w:pPr>
+      <w:r>
+        <w:rPr/>
+        <w:t>word:  “vociferous” wrong pronunciation</w:t>
+      </w:r>
+    </w:p>
+    <w:p>
+      <w:pPr>
+        <w:pStyle w:val="style26"/>
+      </w:pPr>
+      <w:r>
+        <w:rPr/>
+      </w:r>
+    </w:p>
+    <w:p>
+      <w:pPr>
+        <w:pStyle w:val="style26"/>
+        <w:numPr>
+          <w:ilvl w:val="0"/>
+          <w:numId w:val="2"/>
+        </w:numPr>
+      </w:pPr>
+      <w:r>
+        <w:rPr/>
+        <w:t>word:  “accede” wrong pronunciation</w:t>
+      </w:r>
+    </w:p>
+    <w:p>
+      <w:pPr>
+        <w:pStyle w:val="style26"/>
+      </w:pPr>
+      <w:r>
+        <w:rPr/>
+      </w:r>
+    </w:p>
+    <w:p>
+      <w:pPr>
+        <w:pStyle w:val="style26"/>
+        <w:numPr>
+          <w:ilvl w:val="0"/>
+          <w:numId w:val="2"/>
+        </w:numPr>
+      </w:pPr>
+      <w:r>
+        <w:rPr/>
+        <w:t>word:  “convert”  wrong pronunciation</w:t>
+      </w:r>
+    </w:p>
+    <w:p>
+      <w:pPr>
+        <w:pStyle w:val="style26"/>
+      </w:pPr>
+      <w:r>
+        <w:rPr/>
+      </w:r>
+    </w:p>
+    <w:p>
+      <w:pPr>
+        <w:pStyle w:val="style26"/>
       </w:pPr>
       <w:r>
         <w:rPr>
           <w:b/>
           <w:shd w:fill="FFFF00" w:val="clear"/>
         </w:rPr>
-      </w:r>
-    </w:p>
-    <w:p>
-      <w:pPr>
-        <w:pStyle w:val="style23"/>
-        <w:numPr>
-          <w:ilvl w:val="0"/>
-          <w:numId w:val="2"/>
-        </w:numPr>
-      </w:pPr>
-      <w:r>
-        <w:rPr/>
-        <w:t>word:  “ultrasonic” is cut off at the end.</w:t>
-      </w:r>
-    </w:p>
-    <w:p>
-      <w:pPr>
-        <w:pStyle w:val="style23"/>
-      </w:pPr>
-      <w:r>
-        <w:rPr/>
-      </w:r>
-    </w:p>
-    <w:p>
-      <w:pPr>
-        <w:pStyle w:val="style23"/>
-        <w:numPr>
-          <w:ilvl w:val="0"/>
-          <w:numId w:val="2"/>
-        </w:numPr>
-      </w:pPr>
-      <w:r>
-        <w:rPr/>
-        <w:t>word:  “vociferous” wrong pronunciation</w:t>
-      </w:r>
-    </w:p>
-    <w:p>
-      <w:pPr>
-        <w:pStyle w:val="style23"/>
-      </w:pPr>
-      <w:r>
-        <w:rPr/>
-      </w:r>
-    </w:p>
-    <w:p>
-      <w:pPr>
-        <w:pStyle w:val="style23"/>
-        <w:numPr>
-          <w:ilvl w:val="0"/>
-          <w:numId w:val="2"/>
-        </w:numPr>
-      </w:pPr>
-      <w:r>
-        <w:rPr/>
-        <w:t>word:  “accede” wrong pronunciation</w:t>
-      </w:r>
-    </w:p>
-    <w:p>
-      <w:pPr>
-        <w:pStyle w:val="style23"/>
-      </w:pPr>
-      <w:r>
-        <w:rPr/>
-      </w:r>
-    </w:p>
-    <w:p>
-      <w:pPr>
-        <w:pStyle w:val="style23"/>
-        <w:numPr>
-          <w:ilvl w:val="0"/>
-          <w:numId w:val="2"/>
-        </w:numPr>
-      </w:pPr>
-      <w:r>
-        <w:rPr/>
-        <w:t>word:  “convert”  wrong pronunciation</w:t>
-      </w:r>
-    </w:p>
-    <w:p>
-      <w:pPr>
-        <w:pStyle w:val="style23"/>
-      </w:pPr>
-      <w:r>
-        <w:rPr/>
-      </w:r>
-    </w:p>
-    <w:p>
-      <w:pPr>
-        <w:pStyle w:val="style23"/>
-      </w:pPr>
-      <w:r>
-        <w:rPr>
-          <w:b/>
+        <w:t>Missing Audio:</w:t>
+      </w:r>
+    </w:p>
+    <w:p>
+      <w:pPr>
+        <w:pStyle w:val="style26"/>
+      </w:pPr>
+      <w:r>
+        <w:rPr>
           <w:shd w:fill="FFFF00" w:val="clear"/>
         </w:rPr>
-        <w:t>Missing Audio:</w:t>
-      </w:r>
-    </w:p>
-    <w:p>
-      <w:pPr>
-        <w:pStyle w:val="style23"/>
-      </w:pPr>
-      <w:r>
-        <w:rPr>
-          <w:shd w:fill="FFFF00" w:val="clear"/>
-        </w:rPr>
         <w:t>***Need to meet with Jimmy and Scott to determine if the missing audio below is still being recorded/processed by Scott or if it’s a glitch in the software that’s preventing the audio from playing.</w:t>
       </w:r>
       <w:r>
@@ -2104,7 +2113,7 @@
     </w:p>
     <w:p>
       <w:pPr>
-        <w:pStyle w:val="style23"/>
+        <w:pStyle w:val="style26"/>
         <w:numPr>
           <w:ilvl w:val="0"/>
           <w:numId w:val="2"/>
@@ -2117,15 +2126,15 @@
     </w:p>
     <w:p>
       <w:pPr>
-        <w:pStyle w:val="style23"/>
-      </w:pPr>
-      <w:r>
-        <w:rPr/>
-      </w:r>
-    </w:p>
-    <w:p>
-      <w:pPr>
-        <w:pStyle w:val="style23"/>
+        <w:pStyle w:val="style26"/>
+      </w:pPr>
+      <w:r>
+        <w:rPr/>
+      </w:r>
+    </w:p>
+    <w:p>
+      <w:pPr>
+        <w:pStyle w:val="style26"/>
         <w:numPr>
           <w:ilvl w:val="0"/>
           <w:numId w:val="2"/>
@@ -2138,15 +2147,15 @@
     </w:p>
     <w:p>
       <w:pPr>
-        <w:pStyle w:val="style23"/>
-      </w:pPr>
-      <w:r>
-        <w:rPr/>
-      </w:r>
-    </w:p>
-    <w:p>
-      <w:pPr>
-        <w:pStyle w:val="style23"/>
+        <w:pStyle w:val="style26"/>
+      </w:pPr>
+      <w:r>
+        <w:rPr/>
+      </w:r>
+    </w:p>
+    <w:p>
+      <w:pPr>
+        <w:pStyle w:val="style26"/>
         <w:numPr>
           <w:ilvl w:val="0"/>
           <w:numId w:val="2"/>
@@ -2165,7 +2174,7 @@
     </w:p>
     <w:p>
       <w:pPr>
-        <w:pStyle w:val="style23"/>
+        <w:pStyle w:val="style26"/>
         <w:numPr>
           <w:ilvl w:val="0"/>
           <w:numId w:val="2"/>
@@ -2192,15 +2201,15 @@
     </w:p>
     <w:p>
       <w:pPr>
-        <w:pStyle w:val="style23"/>
-      </w:pPr>
-      <w:r>
-        <w:rPr/>
-      </w:r>
-    </w:p>
-    <w:p>
-      <w:pPr>
-        <w:pStyle w:val="style23"/>
+        <w:pStyle w:val="style26"/>
+      </w:pPr>
+      <w:r>
+        <w:rPr/>
+      </w:r>
+    </w:p>
+    <w:p>
+      <w:pPr>
+        <w:pStyle w:val="style26"/>
         <w:numPr>
           <w:ilvl w:val="0"/>
           <w:numId w:val="2"/>
@@ -2217,15 +2226,15 @@
     </w:p>
     <w:p>
       <w:pPr>
-        <w:pStyle w:val="style23"/>
-      </w:pPr>
-      <w:r>
-        <w:rPr/>
-      </w:r>
-    </w:p>
-    <w:p>
-      <w:pPr>
-        <w:pStyle w:val="style23"/>
+        <w:pStyle w:val="style26"/>
+      </w:pPr>
+      <w:r>
+        <w:rPr/>
+      </w:r>
+    </w:p>
+    <w:p>
+      <w:pPr>
+        <w:pStyle w:val="style26"/>
         <w:numPr>
           <w:ilvl w:val="0"/>
           <w:numId w:val="2"/>
@@ -2242,15 +2251,15 @@
     </w:p>
     <w:p>
       <w:pPr>
-        <w:pStyle w:val="style23"/>
-      </w:pPr>
-      <w:r>
-        <w:rPr/>
-      </w:r>
-    </w:p>
-    <w:p>
-      <w:pPr>
-        <w:pStyle w:val="style23"/>
+        <w:pStyle w:val="style26"/>
+      </w:pPr>
+      <w:r>
+        <w:rPr/>
+      </w:r>
+    </w:p>
+    <w:p>
+      <w:pPr>
+        <w:pStyle w:val="style26"/>
         <w:numPr>
           <w:ilvl w:val="0"/>
           <w:numId w:val="2"/>
@@ -2267,15 +2276,15 @@
     </w:p>
     <w:p>
       <w:pPr>
-        <w:pStyle w:val="style23"/>
-      </w:pPr>
-      <w:r>
-        <w:rPr/>
-      </w:r>
-    </w:p>
-    <w:p>
-      <w:pPr>
-        <w:pStyle w:val="style23"/>
+        <w:pStyle w:val="style26"/>
+      </w:pPr>
+      <w:r>
+        <w:rPr/>
+      </w:r>
+    </w:p>
+    <w:p>
+      <w:pPr>
+        <w:pStyle w:val="style26"/>
         <w:numPr>
           <w:ilvl w:val="0"/>
           <w:numId w:val="2"/>
@@ -2288,15 +2297,15 @@
     </w:p>
     <w:p>
       <w:pPr>
-        <w:pStyle w:val="style23"/>
-      </w:pPr>
-      <w:r>
-        <w:rPr/>
-      </w:r>
-    </w:p>
-    <w:p>
-      <w:pPr>
-        <w:pStyle w:val="style23"/>
+        <w:pStyle w:val="style26"/>
+      </w:pPr>
+      <w:r>
+        <w:rPr/>
+      </w:r>
+    </w:p>
+    <w:p>
+      <w:pPr>
+        <w:pStyle w:val="style26"/>
         <w:numPr>
           <w:ilvl w:val="0"/>
           <w:numId w:val="2"/>
@@ -2309,15 +2318,15 @@
     </w:p>
     <w:p>
       <w:pPr>
-        <w:pStyle w:val="style23"/>
-      </w:pPr>
-      <w:r>
-        <w:rPr/>
-      </w:r>
-    </w:p>
-    <w:p>
-      <w:pPr>
-        <w:pStyle w:val="style23"/>
+        <w:pStyle w:val="style26"/>
+      </w:pPr>
+      <w:r>
+        <w:rPr/>
+      </w:r>
+    </w:p>
+    <w:p>
+      <w:pPr>
+        <w:pStyle w:val="style26"/>
         <w:numPr>
           <w:ilvl w:val="0"/>
           <w:numId w:val="2"/>
@@ -2330,15 +2339,15 @@
     </w:p>
     <w:p>
       <w:pPr>
-        <w:pStyle w:val="style23"/>
-      </w:pPr>
-      <w:r>
-        <w:rPr/>
-      </w:r>
-    </w:p>
-    <w:p>
-      <w:pPr>
-        <w:pStyle w:val="style23"/>
+        <w:pStyle w:val="style26"/>
+      </w:pPr>
+      <w:r>
+        <w:rPr/>
+      </w:r>
+    </w:p>
+    <w:p>
+      <w:pPr>
+        <w:pStyle w:val="style26"/>
         <w:numPr>
           <w:ilvl w:val="0"/>
           <w:numId w:val="2"/>
@@ -2361,15 +2370,15 @@
     </w:p>
     <w:p>
       <w:pPr>
-        <w:pStyle w:val="style23"/>
-      </w:pPr>
-      <w:r>
-        <w:rPr/>
-      </w:r>
-    </w:p>
-    <w:p>
-      <w:pPr>
-        <w:pStyle w:val="style23"/>
+        <w:pStyle w:val="style26"/>
+      </w:pPr>
+      <w:r>
+        <w:rPr/>
+      </w:r>
+    </w:p>
+    <w:p>
+      <w:pPr>
+        <w:pStyle w:val="style26"/>
         <w:numPr>
           <w:ilvl w:val="0"/>
           <w:numId w:val="2"/>
@@ -2388,7 +2397,7 @@
     </w:p>
     <w:p>
       <w:pPr>
-        <w:pStyle w:val="style23"/>
+        <w:pStyle w:val="style26"/>
         <w:numPr>
           <w:ilvl w:val="0"/>
           <w:numId w:val="2"/>
@@ -2407,15 +2416,15 @@
     </w:p>
     <w:p>
       <w:pPr>
-        <w:pStyle w:val="style23"/>
-      </w:pPr>
-      <w:r>
-        <w:rPr/>
-      </w:r>
-    </w:p>
-    <w:p>
-      <w:pPr>
-        <w:pStyle w:val="style23"/>
+        <w:pStyle w:val="style26"/>
+      </w:pPr>
+      <w:r>
+        <w:rPr/>
+      </w:r>
+    </w:p>
+    <w:p>
+      <w:pPr>
+        <w:pStyle w:val="style26"/>
         <w:numPr>
           <w:ilvl w:val="0"/>
           <w:numId w:val="2"/>
@@ -2434,15 +2443,15 @@
     </w:p>
     <w:p>
       <w:pPr>
-        <w:pStyle w:val="style23"/>
-      </w:pPr>
-      <w:r>
-        <w:rPr/>
-      </w:r>
-    </w:p>
-    <w:p>
-      <w:pPr>
-        <w:pStyle w:val="style23"/>
+        <w:pStyle w:val="style26"/>
+      </w:pPr>
+      <w:r>
+        <w:rPr/>
+      </w:r>
+    </w:p>
+    <w:p>
+      <w:pPr>
+        <w:pStyle w:val="style26"/>
         <w:numPr>
           <w:ilvl w:val="0"/>
           <w:numId w:val="2"/>
@@ -2461,15 +2470,15 @@
     </w:p>
     <w:p>
       <w:pPr>
-        <w:pStyle w:val="style23"/>
-      </w:pPr>
-      <w:r>
-        <w:rPr/>
-      </w:r>
-    </w:p>
-    <w:p>
-      <w:pPr>
-        <w:pStyle w:val="style23"/>
+        <w:pStyle w:val="style26"/>
+      </w:pPr>
+      <w:r>
+        <w:rPr/>
+      </w:r>
+    </w:p>
+    <w:p>
+      <w:pPr>
+        <w:pStyle w:val="style26"/>
         <w:numPr>
           <w:ilvl w:val="0"/>
           <w:numId w:val="2"/>
@@ -2482,15 +2491,15 @@
     </w:p>
     <w:p>
       <w:pPr>
-        <w:pStyle w:val="style23"/>
-      </w:pPr>
-      <w:r>
-        <w:rPr/>
-      </w:r>
-    </w:p>
-    <w:p>
-      <w:pPr>
-        <w:pStyle w:val="style23"/>
+        <w:pStyle w:val="style26"/>
+      </w:pPr>
+      <w:r>
+        <w:rPr/>
+      </w:r>
+    </w:p>
+    <w:p>
+      <w:pPr>
+        <w:pStyle w:val="style26"/>
         <w:numPr>
           <w:ilvl w:val="0"/>
           <w:numId w:val="2"/>
@@ -2503,15 +2512,15 @@
     </w:p>
     <w:p>
       <w:pPr>
-        <w:pStyle w:val="style23"/>
-      </w:pPr>
-      <w:r>
-        <w:rPr/>
-      </w:r>
-    </w:p>
-    <w:p>
-      <w:pPr>
-        <w:pStyle w:val="style23"/>
+        <w:pStyle w:val="style26"/>
+      </w:pPr>
+      <w:r>
+        <w:rPr/>
+      </w:r>
+    </w:p>
+    <w:p>
+      <w:pPr>
+        <w:pStyle w:val="style26"/>
         <w:numPr>
           <w:ilvl w:val="0"/>
           <w:numId w:val="2"/>
@@ -2524,15 +2533,15 @@
     </w:p>
     <w:p>
       <w:pPr>
-        <w:pStyle w:val="style23"/>
-      </w:pPr>
-      <w:r>
-        <w:rPr/>
-      </w:r>
-    </w:p>
-    <w:p>
-      <w:pPr>
-        <w:pStyle w:val="style23"/>
+        <w:pStyle w:val="style26"/>
+      </w:pPr>
+      <w:r>
+        <w:rPr/>
+      </w:r>
+    </w:p>
+    <w:p>
+      <w:pPr>
+        <w:pStyle w:val="style26"/>
         <w:numPr>
           <w:ilvl w:val="0"/>
           <w:numId w:val="2"/>
@@ -2545,15 +2554,15 @@
     </w:p>
     <w:p>
       <w:pPr>
-        <w:pStyle w:val="style23"/>
-      </w:pPr>
-      <w:r>
-        <w:rPr/>
-      </w:r>
-    </w:p>
-    <w:p>
-      <w:pPr>
-        <w:pStyle w:val="style23"/>
+        <w:pStyle w:val="style26"/>
+      </w:pPr>
+      <w:r>
+        <w:rPr/>
+      </w:r>
+    </w:p>
+    <w:p>
+      <w:pPr>
+        <w:pStyle w:val="style26"/>
         <w:numPr>
           <w:ilvl w:val="0"/>
           <w:numId w:val="2"/>
@@ -2566,15 +2575,15 @@
     </w:p>
     <w:p>
       <w:pPr>
-        <w:pStyle w:val="style23"/>
-      </w:pPr>
-      <w:r>
-        <w:rPr/>
-      </w:r>
-    </w:p>
-    <w:p>
-      <w:pPr>
-        <w:pStyle w:val="style23"/>
+        <w:pStyle w:val="style26"/>
+      </w:pPr>
+      <w:r>
+        <w:rPr/>
+      </w:r>
+    </w:p>
+    <w:p>
+      <w:pPr>
+        <w:pStyle w:val="style26"/>
         <w:numPr>
           <w:ilvl w:val="0"/>
           <w:numId w:val="2"/>
@@ -2587,15 +2596,15 @@
     </w:p>
     <w:p>
       <w:pPr>
-        <w:pStyle w:val="style23"/>
-      </w:pPr>
-      <w:r>
-        <w:rPr/>
-      </w:r>
-    </w:p>
-    <w:p>
-      <w:pPr>
-        <w:pStyle w:val="style23"/>
+        <w:pStyle w:val="style26"/>
+      </w:pPr>
+      <w:r>
+        <w:rPr/>
+      </w:r>
+    </w:p>
+    <w:p>
+      <w:pPr>
+        <w:pStyle w:val="style26"/>
         <w:numPr>
           <w:ilvl w:val="0"/>
           <w:numId w:val="2"/>
@@ -2608,15 +2617,15 @@
     </w:p>
     <w:p>
       <w:pPr>
-        <w:pStyle w:val="style23"/>
-      </w:pPr>
-      <w:r>
-        <w:rPr/>
-      </w:r>
-    </w:p>
-    <w:p>
-      <w:pPr>
-        <w:pStyle w:val="style23"/>
+        <w:pStyle w:val="style26"/>
+      </w:pPr>
+      <w:r>
+        <w:rPr/>
+      </w:r>
+    </w:p>
+    <w:p>
+      <w:pPr>
+        <w:pStyle w:val="style26"/>
         <w:numPr>
           <w:ilvl w:val="0"/>
           <w:numId w:val="2"/>
@@ -2629,23 +2638,23 @@
     </w:p>
     <w:p>
       <w:pPr>
-        <w:pStyle w:val="style23"/>
-      </w:pPr>
-      <w:r>
-        <w:rPr/>
-      </w:r>
-    </w:p>
-    <w:p>
-      <w:pPr>
-        <w:pStyle w:val="style23"/>
-      </w:pPr>
-      <w:r>
-        <w:rPr/>
-      </w:r>
-    </w:p>
-    <w:p>
-      <w:pPr>
-        <w:pStyle w:val="style23"/>
+        <w:pStyle w:val="style26"/>
+      </w:pPr>
+      <w:r>
+        <w:rPr/>
+      </w:r>
+    </w:p>
+    <w:p>
+      <w:pPr>
+        <w:pStyle w:val="style26"/>
+      </w:pPr>
+      <w:r>
+        <w:rPr/>
+      </w:r>
+    </w:p>
+    <w:p>
+      <w:pPr>
+        <w:pStyle w:val="style26"/>
       </w:pPr>
       <w:r>
         <w:rPr/>
@@ -2659,7 +2668,7 @@
       <w:pgNumType w:fmt="decimal"/>
       <w:formProt w:val="false"/>
       <w:textDirection w:val="lrTb"/>
-      <w:docGrid w:charSpace="4096" w:linePitch="360" w:type="default"/>
+      <w:docGrid w:charSpace="8192" w:linePitch="360" w:type="default"/>
     </w:sectPr>
   </w:body>
 </w:document>
@@ -2669,7 +2678,13 @@
 <w:hdr xmlns:o="urn:schemas-microsoft-com:office:office" xmlns:r="http://schemas.openxmlformats.org/officeDocument/2006/relationships" xmlns:v="urn:schemas-microsoft-com:vml" xmlns:w="http://schemas.openxmlformats.org/wordprocessingml/2006/main" xmlns:w10="urn:schemas-microsoft-com:office:word" xmlns:wp="http://schemas.openxmlformats.org/drawingml/2006/wordprocessingDrawing">
   <w:p>
     <w:pPr>
-      <w:pStyle w:val="style25"/>
+      <w:pStyle w:val="style28"/>
+      <w:suppressLineNumbers/>
+      <w:tabs>
+        <w:tab w:leader="none" w:pos="4680" w:val="center"/>
+        <w:tab w:leader="none" w:pos="9360" w:val="right"/>
+      </w:tabs>
+      <w:spacing w:after="200" w:before="0"/>
     </w:pPr>
     <w:r>
       <w:rPr/>
@@ -3132,7 +3147,7 @@
     </w:pPr>
     <w:rPr>
       <w:rFonts w:ascii="Calibri" w:cs="" w:eastAsia="Droid Sans" w:hAnsi="Calibri"/>
-      <w:color w:val="auto"/>
+      <w:color w:val="00000A"/>
       <w:sz w:val="22"/>
       <w:szCs w:val="22"/>
       <w:lang w:bidi="ar-SA" w:eastAsia="en-US" w:val="en-US"/>
@@ -3160,10 +3175,31 @@
       <w:rFonts w:cs="Courier New"/>
     </w:rPr>
   </w:style>
-  <w:style w:styleId="style18" w:type="paragraph">
+  <w:style w:styleId="style18" w:type="character">
+    <w:name w:val="ListLabel 2"/>
+    <w:next w:val="style18"/>
+    <w:rPr>
+      <w:rFonts w:cs="Symbol"/>
+    </w:rPr>
+  </w:style>
+  <w:style w:styleId="style19" w:type="character">
+    <w:name w:val="ListLabel 3"/>
+    <w:next w:val="style19"/>
+    <w:rPr>
+      <w:rFonts w:cs="Courier New"/>
+    </w:rPr>
+  </w:style>
+  <w:style w:styleId="style20" w:type="character">
+    <w:name w:val="ListLabel 4"/>
+    <w:next w:val="style20"/>
+    <w:rPr>
+      <w:rFonts w:cs="Wingdings"/>
+    </w:rPr>
+  </w:style>
+  <w:style w:styleId="style21" w:type="paragraph">
     <w:name w:val="Heading"/>
     <w:basedOn w:val="style0"/>
-    <w:next w:val="style19"/>
+    <w:next w:val="style22"/>
     <w:pPr>
       <w:keepNext/>
       <w:spacing w:after="120" w:before="240"/>
@@ -3174,28 +3210,28 @@
       <w:szCs w:val="28"/>
     </w:rPr>
   </w:style>
-  <w:style w:styleId="style19" w:type="paragraph">
+  <w:style w:styleId="style22" w:type="paragraph">
     <w:name w:val="Text body"/>
     <w:basedOn w:val="style0"/>
-    <w:next w:val="style19"/>
+    <w:next w:val="style22"/>
     <w:pPr>
       <w:spacing w:after="120" w:before="0"/>
     </w:pPr>
     <w:rPr/>
   </w:style>
-  <w:style w:styleId="style20" w:type="paragraph">
+  <w:style w:styleId="style23" w:type="paragraph">
     <w:name w:val="List"/>
-    <w:basedOn w:val="style19"/>
-    <w:next w:val="style20"/>
+    <w:basedOn w:val="style22"/>
+    <w:next w:val="style23"/>
     <w:pPr/>
     <w:rPr>
       <w:rFonts w:cs="FreeSans"/>
     </w:rPr>
   </w:style>
-  <w:style w:styleId="style21" w:type="paragraph">
+  <w:style w:styleId="style24" w:type="paragraph">
     <w:name w:val="Caption"/>
     <w:basedOn w:val="style0"/>
-    <w:next w:val="style21"/>
+    <w:next w:val="style24"/>
     <w:pPr>
       <w:suppressLineNumbers/>
       <w:spacing w:after="120" w:before="120"/>
@@ -3208,10 +3244,10 @@
       <w:szCs w:val="24"/>
     </w:rPr>
   </w:style>
-  <w:style w:styleId="style22" w:type="paragraph">
+  <w:style w:styleId="style25" w:type="paragraph">
     <w:name w:val="Index"/>
     <w:basedOn w:val="style0"/>
-    <w:next w:val="style22"/>
+    <w:next w:val="style25"/>
     <w:pPr>
       <w:suppressLineNumbers/>
     </w:pPr>
@@ -3219,9 +3255,9 @@
       <w:rFonts w:cs="FreeSans"/>
     </w:rPr>
   </w:style>
-  <w:style w:styleId="style23" w:type="paragraph">
+  <w:style w:styleId="style26" w:type="paragraph">
     <w:name w:val="No Spacing"/>
-    <w:next w:val="style23"/>
+    <w:next w:val="style26"/>
     <w:pPr>
       <w:widowControl/>
       <w:tabs>
@@ -3232,16 +3268,16 @@
     </w:pPr>
     <w:rPr>
       <w:rFonts w:ascii="Calibri" w:cs="" w:eastAsia="Droid Sans" w:hAnsi="Calibri"/>
-      <w:color w:val="auto"/>
+      <w:color w:val="00000A"/>
       <w:sz w:val="22"/>
       <w:szCs w:val="22"/>
       <w:lang w:bidi="ar-SA" w:eastAsia="en-US" w:val="en-US"/>
     </w:rPr>
   </w:style>
-  <w:style w:styleId="style24" w:type="paragraph">
+  <w:style w:styleId="style27" w:type="paragraph">
     <w:name w:val="Balloon Text"/>
     <w:basedOn w:val="style0"/>
-    <w:next w:val="style24"/>
+    <w:next w:val="style27"/>
     <w:pPr>
       <w:spacing w:after="0" w:before="0" w:line="100" w:lineRule="atLeast"/>
     </w:pPr>
@@ -3251,10 +3287,10 @@
       <w:szCs w:val="16"/>
     </w:rPr>
   </w:style>
-  <w:style w:styleId="style25" w:type="paragraph">
+  <w:style w:styleId="style28" w:type="paragraph">
     <w:name w:val="Header"/>
     <w:basedOn w:val="style0"/>
-    <w:next w:val="style25"/>
+    <w:next w:val="style28"/>
     <w:pPr>
       <w:suppressLineNumbers/>
       <w:tabs>

</xml_diff>

<commit_message>
Added audio inspector, fixed various bugs, finished Sarah's edits, added new audio
</commit_message>
<xml_diff>
--- a/current-edits.docx
+++ b/current-edits.docx
@@ -8,7 +8,28 @@
       </w:pPr>
       <w:r>
         <w:rPr/>
-        <w:t>WR L1 Flashcards Web Edits 5.19.15</w:t>
+        <w:t>WR Flashcards Edits 6.5.15</w:t>
+      </w:r>
+    </w:p>
+    <w:p>
+      <w:pPr>
+        <w:pStyle w:val="style0"/>
+      </w:pPr>
+      <w:r>
+        <w:rPr/>
+      </w:r>
+    </w:p>
+    <w:p>
+      <w:pPr>
+        <w:pStyle w:val="style22"/>
+      </w:pPr>
+      <w:r>
+        <w:rPr>
+          <w:b/>
+          <w:sz w:val="28"/>
+          <w:szCs w:val="28"/>
+        </w:rPr>
+        <w:t>Level 1</w:t>
       </w:r>
     </w:p>
     <w:p>
@@ -21,21 +42,37 @@
       </w:pPr>
       <w:r>
         <w:rPr/>
-        <w:t xml:space="preserve">Games 1, 2, 3:  Still possible to overlap audio when selections are made close together.  </w:t>
-      </w:r>
-      <w:r>
-        <w:rPr>
-          <w:shd w:fill="FFFF00" w:val="clear"/>
-        </w:rPr>
-        <w:t>fixed</w:t>
-      </w:r>
-    </w:p>
-    <w:p>
-      <w:pPr>
-        <w:pStyle w:val="style24"/>
-      </w:pPr>
-      <w:r>
-        <w:rPr/>
+        <w:t>The root “avia” still has the old audio.  It should sound like /</w:t>
+      </w:r>
+      <w:r>
+        <w:rPr>
+          <w:b/>
+        </w:rPr>
+        <w:t>ay’</w:t>
+      </w:r>
+      <w:r>
+        <w:rPr/>
+        <w:t xml:space="preserve"> vee </w:t>
+      </w:r>
+      <w:r>
+        <w:rPr>
+          <w:b/>
+        </w:rPr>
+        <w:t>ay’</w:t>
+      </w:r>
+      <w:r>
+        <w:rPr/>
+        <w:t xml:space="preserve">/ (not /uh </w:t>
+      </w:r>
+      <w:r>
+        <w:rPr>
+          <w:b/>
+        </w:rPr>
+        <w:t>vee</w:t>
+      </w:r>
+      <w:r>
+        <w:rPr/>
+        <w:t>’ uh/).</w:t>
       </w:r>
     </w:p>
     <w:p>
@@ -48,24 +85,73 @@
       </w:pPr>
       <w:r>
         <w:rPr/>
-        <w:t xml:space="preserve">Root “scribe” has the wrong colors in gray and red: the “b” should be red and the “e” should be gray.  </w:t>
+        <w:t xml:space="preserve">(All levels)  The Home button needs to be preloaded so it doesn’t flicker the first time it’s hovered over. </w:t>
       </w:r>
       <w:r>
         <w:rPr>
           <w:shd w:fill="FFFF00" w:val="clear"/>
         </w:rPr>
-        <w:t>fixed</w:t>
-      </w:r>
-    </w:p>
-    <w:p>
-      <w:pPr>
-        <w:pStyle w:val="style24"/>
+        <w:t>Fixed</w:t>
+      </w:r>
+    </w:p>
+    <w:p>
+      <w:pPr>
+        <w:pStyle w:val="style0"/>
+      </w:pPr>
+      <w:r>
+        <w:rPr/>
+      </w:r>
+    </w:p>
+    <w:p>
+      <w:pPr>
+        <w:pStyle w:val="style22"/>
+      </w:pPr>
+      <w:r>
+        <w:rPr>
+          <w:b/>
+          <w:sz w:val="28"/>
+          <w:szCs w:val="28"/>
+        </w:rPr>
+        <w:t>Level 2</w:t>
+      </w:r>
+    </w:p>
+    <w:p>
+      <w:pPr>
+        <w:pStyle w:val="style22"/>
+      </w:pPr>
+      <w:r>
+        <w:rPr/>
+        <w:t>Game 2</w:t>
+      </w:r>
+    </w:p>
+    <w:p>
+      <w:pPr>
+        <w:pStyle w:val="style22"/>
+      </w:pPr>
+      <w:r>
+        <w:rPr/>
+        <w:t>“</w:t>
+      </w:r>
+      <w:r>
+        <w:rPr/>
+        <w:t xml:space="preserve">per capita” should be two words.  (It’s shown correctly in Game 10.) </w:t>
+      </w:r>
+      <w:r>
+        <w:rPr>
+          <w:shd w:fill="FFFF00" w:val="clear"/>
+        </w:rPr>
+        <w:t>Fixed</w:t>
+      </w:r>
+    </w:p>
+    <w:p>
+      <w:pPr>
+        <w:pStyle w:val="style22"/>
       </w:pPr>
       <w:r>
         <w:rPr/>
         <w:drawing>
           <wp:inline distB="0" distL="0" distR="0" distT="0">
-            <wp:extent cx="944880" cy="324485"/>
+            <wp:extent cx="4305300" cy="1045210"/>
             <wp:effectExtent b="0" l="0" r="0" t="0"/>
             <wp:docPr descr="A description..." id="1" name="Picture"/>
             <wp:cNvGraphicFramePr>
@@ -90,7 +176,7 @@
                   <pic:spPr bwMode="auto">
                     <a:xfrm>
                       <a:off x="0" y="0"/>
-                      <a:ext cx="944880" cy="324485"/>
+                      <a:ext cx="4305300" cy="1045210"/>
                     </a:xfrm>
                     <a:prstGeom prst="rect">
                       <a:avLst/>
@@ -109,15 +195,69 @@
           </wp:inline>
         </w:drawing>
       </w:r>
-      <w:r>
-        <w:rPr/>
-        <w:t xml:space="preserve">             </w:t>
-      </w:r>
+    </w:p>
+    <w:p>
+      <w:pPr>
+        <w:pStyle w:val="style22"/>
+      </w:pPr>
+      <w:r>
+        <w:rPr>
+          <w:b/>
+          <w:sz w:val="28"/>
+          <w:szCs w:val="28"/>
+        </w:rPr>
+      </w:r>
+    </w:p>
+    <w:p>
+      <w:pPr>
+        <w:pStyle w:val="style22"/>
+      </w:pPr>
+      <w:r>
+        <w:rPr>
+          <w:b/>
+          <w:sz w:val="28"/>
+          <w:szCs w:val="28"/>
+        </w:rPr>
+      </w:r>
+    </w:p>
+    <w:p>
+      <w:pPr>
+        <w:pStyle w:val="style24"/>
+        <w:numPr>
+          <w:ilvl w:val="0"/>
+          <w:numId w:val="1"/>
+        </w:numPr>
+      </w:pPr>
+      <w:r>
+        <w:rPr/>
+        <w:t>The example word is supposed to be “</w:t>
+      </w:r>
+      <w:r>
+        <w:rPr>
+          <w:b/>
+        </w:rPr>
+        <w:t>sentiment</w:t>
+      </w:r>
+      <w:r>
+        <w:rPr/>
+        <w:t xml:space="preserve">.” </w:t>
+      </w:r>
+      <w:r>
+        <w:rPr>
+          <w:shd w:fill="FFFF00" w:val="clear"/>
+        </w:rPr>
+        <w:t>This is an issue in the word lists. “sentiment” was listed as only have the part “sent” twice. I've asked Terry to fix it in the word list. I fixed it in the software.</w:t>
+      </w:r>
+    </w:p>
+    <w:p>
+      <w:pPr>
+        <w:pStyle w:val="style22"/>
+      </w:pPr>
       <w:r>
         <w:rPr/>
         <w:drawing>
           <wp:inline distB="0" distL="0" distR="0" distT="0">
-            <wp:extent cx="1704975" cy="400050"/>
+            <wp:extent cx="3667760" cy="1371600"/>
             <wp:effectExtent b="0" l="0" r="0" t="0"/>
             <wp:docPr descr="A description..." id="1" name="Picture"/>
             <wp:cNvGraphicFramePr>
@@ -142,7 +282,7 @@
                   <pic:spPr bwMode="auto">
                     <a:xfrm>
                       <a:off x="0" y="0"/>
-                      <a:ext cx="1704975" cy="400050"/>
+                      <a:ext cx="3667760" cy="1371600"/>
                     </a:xfrm>
                     <a:prstGeom prst="rect">
                       <a:avLst/>
@@ -164,15 +304,7 @@
     </w:p>
     <w:p>
       <w:pPr>
-        <w:pStyle w:val="style24"/>
-      </w:pPr>
-      <w:r>
-        <w:rPr/>
-      </w:r>
-    </w:p>
-    <w:p>
-      <w:pPr>
-        <w:pStyle w:val="style23"/>
+        <w:pStyle w:val="style22"/>
         <w:numPr>
           <w:ilvl w:val="0"/>
           <w:numId w:val="1"/>
@@ -180,34 +312,43 @@
       </w:pPr>
       <w:r>
         <w:rPr/>
-        <w:t>Definition for the root “form” should be “</w:t>
-      </w:r>
-      <w:r>
-        <w:rPr>
-          <w:b/>
-        </w:rPr>
-        <w:t>shape, form</w:t>
-      </w:r>
-      <w:r>
-        <w:rPr/>
-        <w:t xml:space="preserve">” (not “from”; this was an error on the spreadsheet I didn’t catch).  Make change wherever it appear. </w:t>
+        <w:t xml:space="preserve">Games 7 and 10, “sedative.”  There are only two answer choices (the correct ones).  Need a third option. </w:t>
       </w:r>
       <w:r>
         <w:rPr>
           <w:shd w:fill="FFFF00" w:val="clear"/>
         </w:rPr>
-        <w:t>Fixed. Should the word “form” really appear in its own definition?</w:t>
-      </w:r>
-    </w:p>
-    <w:p>
-      <w:pPr>
-        <w:pStyle w:val="style24"/>
+        <w:t>Another issue with the word list. “ative” was listed as an incorrect choice for “sedative”, but it appears in the word. Should be fixed in the software and word list.</w:t>
+      </w:r>
+    </w:p>
+    <w:p>
+      <w:pPr>
+        <w:pStyle w:val="style22"/>
+        <w:numPr>
+          <w:ilvl w:val="0"/>
+          <w:numId w:val="1"/>
+        </w:numPr>
+      </w:pPr>
+      <w:r>
+        <w:rPr/>
+        <w:t xml:space="preserve">And the correct answer is showing as incorrect. </w:t>
+      </w:r>
+      <w:r>
+        <w:rPr>
+          <w:shd w:fill="FFFF00" w:val="clear"/>
+        </w:rPr>
+        <w:t>Fixed</w:t>
+      </w:r>
+    </w:p>
+    <w:p>
+      <w:pPr>
+        <w:pStyle w:val="style22"/>
       </w:pPr>
       <w:r>
         <w:rPr/>
         <w:drawing>
           <wp:inline distB="0" distL="0" distR="0" distT="0">
-            <wp:extent cx="1539240" cy="645160"/>
+            <wp:extent cx="3578225" cy="2038350"/>
             <wp:effectExtent b="0" l="0" r="0" t="0"/>
             <wp:docPr descr="A description..." id="1" name="Picture"/>
             <wp:cNvGraphicFramePr>
@@ -232,7 +373,7 @@
                   <pic:spPr bwMode="auto">
                     <a:xfrm>
                       <a:off x="0" y="0"/>
-                      <a:ext cx="1539240" cy="645160"/>
+                      <a:ext cx="3578225" cy="2038350"/>
                     </a:xfrm>
                     <a:prstGeom prst="rect">
                       <a:avLst/>
@@ -253,13 +394,9 @@
       </w:r>
       <w:r>
         <w:rPr/>
-        <w:t xml:space="preserve">       </w:t>
-      </w:r>
-      <w:r>
-        <w:rPr/>
         <w:drawing>
           <wp:inline distB="0" distL="0" distR="0" distT="0">
-            <wp:extent cx="2286000" cy="415925"/>
+            <wp:extent cx="1695450" cy="1590675"/>
             <wp:effectExtent b="0" l="0" r="0" t="0"/>
             <wp:docPr descr="A description..." id="1" name="Picture"/>
             <wp:cNvGraphicFramePr>
@@ -284,7 +421,7 @@
                   <pic:spPr bwMode="auto">
                     <a:xfrm>
                       <a:off x="0" y="0"/>
-                      <a:ext cx="2286000" cy="415925"/>
+                      <a:ext cx="1695450" cy="1590675"/>
                     </a:xfrm>
                     <a:prstGeom prst="rect">
                       <a:avLst/>
@@ -306,15 +443,7 @@
     </w:p>
     <w:p>
       <w:pPr>
-        <w:pStyle w:val="style24"/>
-      </w:pPr>
-      <w:r>
-        <w:rPr/>
-      </w:r>
-    </w:p>
-    <w:p>
-      <w:pPr>
-        <w:pStyle w:val="style24"/>
+        <w:pStyle w:val="style22"/>
         <w:numPr>
           <w:ilvl w:val="0"/>
           <w:numId w:val="1"/>
@@ -322,27 +451,7 @@
       </w:pPr>
       <w:r>
         <w:rPr/>
-        <w:t>Wrong audio for definition of suffix “</w:t>
-      </w:r>
-      <w:r>
-        <w:rPr>
-          <w:b/>
-        </w:rPr>
-        <w:t>ness</w:t>
-      </w:r>
-      <w:r>
-        <w:rPr/>
-        <w:t>”; should be “</w:t>
-      </w:r>
-      <w:r>
-        <w:rPr>
-          <w:b/>
-        </w:rPr>
-        <w:t>state of being</w:t>
-      </w:r>
-      <w:r>
-        <w:rPr/>
-        <w:t xml:space="preserve">,” (but audio says, “state, quality”). </w:t>
+        <w:t xml:space="preserve">Games 7 and 10, “sentiment.”  “iment” is missing; there are only two answer </w:t>
       </w:r>
       <w:r>
         <w:rPr>
@@ -350,62 +459,15 @@
         </w:rPr>
         <w:t>Fixed</w:t>
       </w:r>
-    </w:p>
-    <w:p>
-      <w:pPr>
-        <w:pStyle w:val="style24"/>
-      </w:pPr>
-      <w:r>
-        <w:rPr/>
-      </w:r>
-    </w:p>
-    <w:p>
-      <w:pPr>
-        <w:pStyle w:val="style24"/>
-        <w:numPr>
-          <w:ilvl w:val="0"/>
-          <w:numId w:val="1"/>
-        </w:numPr>
-      </w:pPr>
-      <w:r>
-        <w:rPr/>
-        <w:t xml:space="preserve">Wrong audio for definition of suffix “ilism”; should be “a state of being; a quality or act.” </w:t>
-      </w:r>
-      <w:r>
-        <w:rPr>
-          <w:shd w:fill="FFFF00" w:val="clear"/>
-        </w:rPr>
-        <w:t>Fixed</w:t>
-      </w:r>
-    </w:p>
-    <w:p>
-      <w:pPr>
-        <w:pStyle w:val="style23"/>
-        <w:numPr>
-          <w:ilvl w:val="0"/>
-          <w:numId w:val="1"/>
-        </w:numPr>
-      </w:pPr>
-      <w:r>
-        <w:rPr/>
-        <w:t xml:space="preserve">Games with three and four word parts:  the word parts overlap while they’re being selected.  Seems to only occur with longer words. </w:t>
-      </w:r>
-      <w:r>
-        <w:rPr>
-          <w:shd w:fill="FFFF00" w:val="clear"/>
-        </w:rPr>
-        <w:t>Decreased font size slightly so the longest parts should be able to fit.</w:t>
-      </w:r>
-    </w:p>
-    <w:p>
-      <w:pPr>
-        <w:pStyle w:val="style24"/>
-      </w:pPr>
+      <w:r>
+        <w:rPr/>
+        <w:t xml:space="preserve"> choices.</w:t>
+      </w:r>
       <w:r>
         <w:rPr/>
         <w:drawing>
           <wp:inline distB="0" distL="0" distR="0" distT="0">
-            <wp:extent cx="4130040" cy="633095"/>
+            <wp:extent cx="3067050" cy="2269490"/>
             <wp:effectExtent b="0" l="0" r="0" t="0"/>
             <wp:docPr descr="A description..." id="1" name="Picture"/>
             <wp:cNvGraphicFramePr>
@@ -430,7 +492,7 @@
                   <pic:spPr bwMode="auto">
                     <a:xfrm>
                       <a:off x="0" y="0"/>
-                      <a:ext cx="4130040" cy="633095"/>
+                      <a:ext cx="3067050" cy="2269490"/>
                     </a:xfrm>
                     <a:prstGeom prst="rect">
                       <a:avLst/>
@@ -449,35 +511,15 @@
           </wp:inline>
         </w:drawing>
       </w:r>
-    </w:p>
-    <w:p>
-      <w:pPr>
-        <w:pStyle w:val="style23"/>
-        <w:numPr>
-          <w:ilvl w:val="0"/>
-          <w:numId w:val="1"/>
-        </w:numPr>
-      </w:pPr>
-      <w:r>
-        <w:rPr/>
-        <w:t xml:space="preserve">Change to “Menu/Score.” </w:t>
-      </w:r>
-      <w:r>
-        <w:rPr>
-          <w:shd w:fill="FFFF00" w:val="clear"/>
-        </w:rPr>
-        <w:t>Done</w:t>
-      </w:r>
-    </w:p>
-    <w:p>
-      <w:pPr>
-        <w:pStyle w:val="style24"/>
-      </w:pPr>
+      <w:r>
+        <w:rPr/>
+        <w:t xml:space="preserve"> </w:t>
+      </w:r>
       <w:r>
         <w:rPr/>
         <w:drawing>
           <wp:inline distB="0" distL="0" distR="0" distT="0">
-            <wp:extent cx="2118360" cy="1343660"/>
+            <wp:extent cx="2626995" cy="2647950"/>
             <wp:effectExtent b="0" l="0" r="0" t="0"/>
             <wp:docPr descr="A description..." id="1" name="Picture"/>
             <wp:cNvGraphicFramePr>
@@ -502,7 +544,7 @@
                   <pic:spPr bwMode="auto">
                     <a:xfrm>
                       <a:off x="0" y="0"/>
-                      <a:ext cx="2118360" cy="1343660"/>
+                      <a:ext cx="2626995" cy="2647950"/>
                     </a:xfrm>
                     <a:prstGeom prst="rect">
                       <a:avLst/>
@@ -524,39 +566,36 @@
     </w:p>
     <w:p>
       <w:pPr>
-        <w:pStyle w:val="style23"/>
-        <w:numPr>
-          <w:ilvl w:val="0"/>
-          <w:numId w:val="1"/>
-        </w:numPr>
-      </w:pPr>
-      <w:r>
-        <w:rPr/>
-        <w:t>There is so much disparity in the font size.  I know some of the longer definitions will necessarily be smaller, but it is possible to make those a little larger and make the rest a little smaller so they’re as similar as possible?</w:t>
-      </w:r>
-    </w:p>
-    <w:p>
-      <w:pPr>
-        <w:pStyle w:val="style23"/>
-      </w:pPr>
-      <w:r>
-        <w:rPr>
-          <w:shd w:fill="FFFF00" w:val="clear"/>
-        </w:rPr>
-        <w:t>Added additional sizes for medium, long, and very long definitions to make the size difference less noticable</w:t>
-      </w:r>
-    </w:p>
-    <w:p>
-      <w:pPr>
-        <w:pStyle w:val="style24"/>
-      </w:pPr>
+        <w:pStyle w:val="style22"/>
+      </w:pPr>
+      <w:r>
+        <w:rPr/>
+      </w:r>
+    </w:p>
+    <w:p>
+      <w:pPr>
+        <w:pStyle w:val="style22"/>
+      </w:pPr>
+      <w:r>
+        <w:rPr/>
+        <w:t>Games 8 and 11</w:t>
+      </w:r>
       <w:bookmarkStart w:id="0" w:name="_GoBack"/>
       <w:bookmarkEnd w:id="0"/>
       <w:r>
         <w:rPr/>
+        <w:t>, “functional”—audio says “functionalism.”  Do we have audio for “functional”? Fixed</w:t>
+      </w:r>
+    </w:p>
+    <w:p>
+      <w:pPr>
+        <w:pStyle w:val="style22"/>
+      </w:pPr>
+      <w:r>
+        <w:rPr/>
         <w:drawing>
           <wp:inline distB="0" distL="0" distR="0" distT="0">
-            <wp:extent cx="4335780" cy="872490"/>
+            <wp:extent cx="1990725" cy="617855"/>
             <wp:effectExtent b="0" l="0" r="0" t="0"/>
             <wp:docPr descr="A description..." id="1" name="Picture"/>
             <wp:cNvGraphicFramePr>
@@ -581,7 +620,7 @@
                   <pic:spPr bwMode="auto">
                     <a:xfrm>
                       <a:off x="0" y="0"/>
-                      <a:ext cx="4335780" cy="872490"/>
+                      <a:ext cx="1990725" cy="617855"/>
                     </a:xfrm>
                     <a:prstGeom prst="rect">
                       <a:avLst/>
@@ -603,7 +642,877 @@
     </w:p>
     <w:p>
       <w:pPr>
-        <w:pStyle w:val="style0"/>
+        <w:pStyle w:val="style22"/>
+      </w:pPr>
+      <w:r>
+        <w:rPr>
+          <w:b/>
+          <w:sz w:val="32"/>
+          <w:szCs w:val="32"/>
+        </w:rPr>
+      </w:r>
+    </w:p>
+    <w:p>
+      <w:pPr>
+        <w:pStyle w:val="style22"/>
+      </w:pPr>
+      <w:r>
+        <w:rPr>
+          <w:b/>
+          <w:sz w:val="32"/>
+          <w:szCs w:val="32"/>
+        </w:rPr>
+        <w:t>Audio:</w:t>
+      </w:r>
+    </w:p>
+    <w:p>
+      <w:pPr>
+        <w:pStyle w:val="style22"/>
+      </w:pPr>
+      <w:r>
+        <w:rPr>
+          <w:b/>
+          <w:sz w:val="32"/>
+          <w:szCs w:val="32"/>
+        </w:rPr>
+        <w:t>Prefix</w:t>
+      </w:r>
+    </w:p>
+    <w:p>
+      <w:pPr>
+        <w:pStyle w:val="style22"/>
+      </w:pPr>
+      <w:r>
+        <w:rPr/>
+        <w:t>non –need just “non” recorded, rather than cutting it from another word.  It’s cut off at the end and sounds odd.</w:t>
+      </w:r>
+    </w:p>
+    <w:p>
+      <w:pPr>
+        <w:pStyle w:val="style22"/>
+      </w:pPr>
+      <w:r>
+        <w:rPr/>
+      </w:r>
+    </w:p>
+    <w:p>
+      <w:pPr>
+        <w:pStyle w:val="style22"/>
+      </w:pPr>
+      <w:r>
+        <w:rPr/>
+      </w:r>
+    </w:p>
+    <w:p>
+      <w:pPr>
+        <w:pStyle w:val="style22"/>
+      </w:pPr>
+      <w:r>
+        <w:rPr>
+          <w:b/>
+          <w:sz w:val="32"/>
+          <w:szCs w:val="32"/>
+        </w:rPr>
+        <w:t>Root</w:t>
+      </w:r>
+    </w:p>
+    <w:p>
+      <w:pPr>
+        <w:pStyle w:val="style22"/>
+      </w:pPr>
+      <w:r>
+        <w:rPr/>
+        <w:t>grac—need two pronunciations:  /grāce/ as in “graceful” (which he have) and /grāshe/ as in “gracious.”</w:t>
+      </w:r>
+    </w:p>
+    <w:p>
+      <w:pPr>
+        <w:pStyle w:val="style22"/>
+      </w:pPr>
+      <w:r>
+        <w:rPr/>
+      </w:r>
+    </w:p>
+    <w:p>
+      <w:pPr>
+        <w:pStyle w:val="style22"/>
+      </w:pPr>
+      <w:r>
+        <w:rPr/>
+        <w:t>dynamo—scratchy technical sounds in the background</w:t>
+      </w:r>
+    </w:p>
+    <w:p>
+      <w:pPr>
+        <w:pStyle w:val="style22"/>
+      </w:pPr>
+      <w:r>
+        <w:rPr/>
+      </w:r>
+    </w:p>
+    <w:p>
+      <w:pPr>
+        <w:pStyle w:val="style22"/>
+      </w:pPr>
+      <w:r>
+        <w:rPr/>
+        <w:t>aux—need two pronunciations: /ox/ as in “auxanometer” (which we have) and /ogs/ as in “auxesis.”</w:t>
+      </w:r>
+    </w:p>
+    <w:p>
+      <w:pPr>
+        <w:pStyle w:val="style22"/>
+      </w:pPr>
+      <w:r>
+        <w:rPr>
+          <w:b/>
+          <w:sz w:val="32"/>
+          <w:szCs w:val="32"/>
+        </w:rPr>
+      </w:r>
+    </w:p>
+    <w:p>
+      <w:pPr>
+        <w:pStyle w:val="style22"/>
+      </w:pPr>
+      <w:r>
+        <w:rPr/>
+        <w:t>gnos—need two pronunciations:  /noss/ as in “agnostic” (which we have) and /nōsse/ as in “diagnosis.”</w:t>
+      </w:r>
+    </w:p>
+    <w:p>
+      <w:pPr>
+        <w:pStyle w:val="style22"/>
+      </w:pPr>
+      <w:r>
+        <w:rPr>
+          <w:b/>
+          <w:sz w:val="32"/>
+          <w:szCs w:val="32"/>
+        </w:rPr>
+      </w:r>
+    </w:p>
+    <w:p>
+      <w:pPr>
+        <w:pStyle w:val="style22"/>
+      </w:pPr>
+      <w:r>
+        <w:rPr/>
+        <w:t xml:space="preserve">pedo—need different pronunciation:  /pe </w:t>
+      </w:r>
+      <w:r>
+        <w:rPr>
+          <w:b/>
+        </w:rPr>
+        <w:t>dah’</w:t>
+      </w:r>
+      <w:r>
+        <w:rPr/>
+        <w:t>/ as in “pedometer.”</w:t>
+      </w:r>
+    </w:p>
+    <w:p>
+      <w:pPr>
+        <w:pStyle w:val="style22"/>
+      </w:pPr>
+      <w:r>
+        <w:rPr/>
+      </w:r>
+    </w:p>
+    <w:p>
+      <w:pPr>
+        <w:pStyle w:val="style22"/>
+      </w:pPr>
+      <w:r>
+        <w:rPr/>
+        <w:t>gastr—there’s a sound just before the root that needs to be cut.</w:t>
+      </w:r>
+    </w:p>
+    <w:p>
+      <w:pPr>
+        <w:pStyle w:val="style22"/>
+      </w:pPr>
+      <w:r>
+        <w:rPr/>
+      </w:r>
+    </w:p>
+    <w:p>
+      <w:pPr>
+        <w:pStyle w:val="style22"/>
+      </w:pPr>
+      <w:r>
+        <w:rPr/>
+        <w:t>sede—audio sounds rough</w:t>
+      </w:r>
+    </w:p>
+    <w:p>
+      <w:pPr>
+        <w:pStyle w:val="style22"/>
+      </w:pPr>
+      <w:r>
+        <w:rPr/>
+      </w:r>
+    </w:p>
+    <w:p>
+      <w:pPr>
+        <w:pStyle w:val="style22"/>
+      </w:pPr>
+      <w:r>
+        <w:rPr/>
+        <w:t xml:space="preserve"> </w:t>
+      </w:r>
+    </w:p>
+    <w:p>
+      <w:pPr>
+        <w:pStyle w:val="style22"/>
+      </w:pPr>
+      <w:r>
+        <w:rPr/>
+        <w:t xml:space="preserve">capit—need two pronunciations:  /kuh  </w:t>
+      </w:r>
+      <w:r>
+        <w:rPr>
+          <w:b/>
+        </w:rPr>
+        <w:t>pit’</w:t>
+      </w:r>
+      <w:r>
+        <w:rPr/>
+        <w:t>/ as in “capitulate” (which we have) and /</w:t>
+      </w:r>
+      <w:r>
+        <w:rPr>
+          <w:b/>
+        </w:rPr>
+        <w:t>ka’</w:t>
+      </w:r>
+      <w:r>
+        <w:rPr/>
+        <w:t xml:space="preserve"> pit/ as in “capital.”</w:t>
+      </w:r>
+    </w:p>
+    <w:p>
+      <w:pPr>
+        <w:pStyle w:val="style22"/>
+      </w:pPr>
+      <w:r>
+        <w:rPr/>
+      </w:r>
+    </w:p>
+    <w:p>
+      <w:pPr>
+        <w:pStyle w:val="style22"/>
+        <w:tabs>
+          <w:tab w:leader="none" w:pos="810" w:val="left"/>
+        </w:tabs>
+      </w:pPr>
+      <w:r>
+        <w:rPr/>
+        <w:t>solv--need two pronunciations:  /zhalv/ and /solve/</w:t>
+      </w:r>
+    </w:p>
+    <w:p>
+      <w:pPr>
+        <w:pStyle w:val="style22"/>
+        <w:tabs>
+          <w:tab w:leader="none" w:pos="810" w:val="left"/>
+        </w:tabs>
+      </w:pPr>
+      <w:r>
+        <w:rPr/>
+      </w:r>
+    </w:p>
+    <w:p>
+      <w:pPr>
+        <w:pStyle w:val="style22"/>
+        <w:tabs>
+          <w:tab w:leader="none" w:pos="810" w:val="left"/>
+        </w:tabs>
+      </w:pPr>
+      <w:r>
+        <w:rPr/>
+        <w:t>solve—need to change the pronunciation to /zalv/ as in “resolve.”</w:t>
+      </w:r>
+    </w:p>
+    <w:p>
+      <w:pPr>
+        <w:pStyle w:val="style22"/>
+      </w:pPr>
+      <w:r>
+        <w:rPr/>
+      </w:r>
+    </w:p>
+    <w:p>
+      <w:pPr>
+        <w:pStyle w:val="style22"/>
+      </w:pPr>
+      <w:r>
+        <w:rPr/>
+        <w:t>veloci—second pronunciation given is said very slowly; sounds odd.</w:t>
+      </w:r>
+    </w:p>
+    <w:p>
+      <w:pPr>
+        <w:pStyle w:val="style22"/>
+      </w:pPr>
+      <w:r>
+        <w:rPr/>
+      </w:r>
+    </w:p>
+    <w:p>
+      <w:pPr>
+        <w:pStyle w:val="style22"/>
+      </w:pPr>
+      <w:r>
+        <w:rPr/>
+        <w:t>dom—need 2</w:t>
+      </w:r>
+    </w:p>
+    <w:p>
+      <w:pPr>
+        <w:pStyle w:val="style22"/>
+      </w:pPr>
+      <w:r>
+        <w:rPr/>
+      </w:r>
+    </w:p>
+    <w:p>
+      <w:pPr>
+        <w:pStyle w:val="style22"/>
+      </w:pPr>
+      <w:r>
+        <w:rPr/>
+        <w:t>thermo—need two pronunciations:  /</w:t>
+      </w:r>
+      <w:r>
+        <w:rPr>
+          <w:b/>
+        </w:rPr>
+        <w:t>thur’</w:t>
+      </w:r>
+      <w:r>
+        <w:rPr/>
+        <w:t xml:space="preserve"> mō/ as in “thermogenic” (which we have) and /thur </w:t>
+      </w:r>
+      <w:r>
+        <w:rPr>
+          <w:b/>
+        </w:rPr>
+        <w:t>mah’</w:t>
+      </w:r>
+      <w:r>
+        <w:rPr/>
+        <w:t>/ as in “thermometer.”</w:t>
+      </w:r>
+    </w:p>
+    <w:p>
+      <w:pPr>
+        <w:pStyle w:val="style22"/>
+      </w:pPr>
+      <w:r>
+        <w:rPr/>
+      </w:r>
+    </w:p>
+    <w:p>
+      <w:pPr>
+        <w:pStyle w:val="style22"/>
+      </w:pPr>
+      <w:r>
+        <w:rPr/>
+        <w:t>virid—audio just sounds muffled; doesn’t match the rest.</w:t>
+      </w:r>
+    </w:p>
+    <w:p>
+      <w:pPr>
+        <w:pStyle w:val="style22"/>
+      </w:pPr>
+      <w:r>
+        <w:rPr/>
+      </w:r>
+    </w:p>
+    <w:p>
+      <w:pPr>
+        <w:pStyle w:val="style22"/>
+      </w:pPr>
+      <w:r>
+        <w:rPr/>
+        <w:t xml:space="preserve">sens—need a different pronunciation; should sound more like /sents/ as in “sensitive.”  The “t” sound shouldn’t be strongly enunciated, but there is more of a “t” sound than the current “z” sound we have. </w:t>
+      </w:r>
+    </w:p>
+    <w:p>
+      <w:pPr>
+        <w:pStyle w:val="style22"/>
+      </w:pPr>
+      <w:r>
+        <w:rPr/>
+      </w:r>
+    </w:p>
+    <w:p>
+      <w:pPr>
+        <w:pStyle w:val="style22"/>
+      </w:pPr>
+      <w:r>
+        <w:rPr/>
+        <w:t>sess—volume is too low.</w:t>
+      </w:r>
+    </w:p>
+    <w:p>
+      <w:pPr>
+        <w:pStyle w:val="style22"/>
+      </w:pPr>
+      <w:r>
+        <w:rPr/>
+      </w:r>
+    </w:p>
+    <w:p>
+      <w:pPr>
+        <w:pStyle w:val="style22"/>
+      </w:pPr>
+      <w:r>
+        <w:rPr/>
+        <w:t>dign—need two pronunciations:  /dig ne/ as in “dignify” and /dīne/ as in “condign.”</w:t>
+      </w:r>
+    </w:p>
+    <w:p>
+      <w:pPr>
+        <w:pStyle w:val="style22"/>
+      </w:pPr>
+      <w:r>
+        <w:rPr/>
+      </w:r>
+    </w:p>
+    <w:p>
+      <w:pPr>
+        <w:pStyle w:val="style22"/>
+      </w:pPr>
+      <w:r>
+        <w:rPr/>
+        <w:t>side—too much background noise.</w:t>
+      </w:r>
+    </w:p>
+    <w:p>
+      <w:pPr>
+        <w:pStyle w:val="style22"/>
+      </w:pPr>
+      <w:r>
+        <w:rPr>
+          <w:b/>
+          <w:sz w:val="32"/>
+          <w:szCs w:val="32"/>
+        </w:rPr>
+      </w:r>
+    </w:p>
+    <w:p>
+      <w:pPr>
+        <w:pStyle w:val="style22"/>
+      </w:pPr>
+      <w:r>
+        <w:rPr/>
+        <w:t>gen—need two pronunciations:  /jen/ as in “genetic” (which we have) and /jeen/ as in “genealogy.”</w:t>
+      </w:r>
+    </w:p>
+    <w:p>
+      <w:pPr>
+        <w:pStyle w:val="style22"/>
+      </w:pPr>
+      <w:r>
+        <w:rPr>
+          <w:b/>
+          <w:sz w:val="32"/>
+          <w:szCs w:val="32"/>
+        </w:rPr>
+      </w:r>
+    </w:p>
+    <w:p>
+      <w:pPr>
+        <w:pStyle w:val="style22"/>
+      </w:pPr>
+      <w:r>
+        <w:rPr/>
+        <w:t>puls—needs to be better enunciated; audio is fuzzy so it’s hard to hear what’s being said.</w:t>
+      </w:r>
+    </w:p>
+    <w:p>
+      <w:pPr>
+        <w:pStyle w:val="style22"/>
+      </w:pPr>
+      <w:r>
+        <w:rPr/>
+      </w:r>
+    </w:p>
+    <w:p>
+      <w:pPr>
+        <w:pStyle w:val="style22"/>
+      </w:pPr>
+      <w:r>
+        <w:rPr/>
+        <w:t>migr—need two pronunciations:  /mīgr/ as in “migrate” (which we have) and /mihgr/ as in “immigrate.”</w:t>
+      </w:r>
+    </w:p>
+    <w:p>
+      <w:pPr>
+        <w:pStyle w:val="style22"/>
+      </w:pPr>
+      <w:r>
+        <w:rPr>
+          <w:b/>
+          <w:sz w:val="32"/>
+          <w:szCs w:val="32"/>
+        </w:rPr>
+      </w:r>
+    </w:p>
+    <w:p>
+      <w:pPr>
+        <w:pStyle w:val="style22"/>
+      </w:pPr>
+      <w:r>
+        <w:rPr>
+          <w:b/>
+          <w:sz w:val="32"/>
+          <w:szCs w:val="32"/>
+        </w:rPr>
+        <w:t>Suffix</w:t>
+      </w:r>
+    </w:p>
+    <w:p>
+      <w:pPr>
+        <w:pStyle w:val="style22"/>
+      </w:pPr>
+      <w:r>
+        <w:rPr/>
+        <w:t>esis—need two pronunciations:  /</w:t>
+      </w:r>
+      <w:r>
+        <w:rPr>
+          <w:b/>
+        </w:rPr>
+        <w:t>ee’</w:t>
+      </w:r>
+      <w:r>
+        <w:rPr/>
+        <w:t xml:space="preserve"> sis/ as in “auxesis” and /ihs sis/ as in “genesis.”  </w:t>
+      </w:r>
+      <w:r>
+        <w:rPr>
+          <w:b/>
+        </w:rPr>
+        <w:t>***</w:t>
+      </w:r>
+      <w:r>
+        <w:rPr/>
+        <w:t>equal stress on both syllables for /ihs sis/.</w:t>
+      </w:r>
+    </w:p>
+    <w:p>
+      <w:pPr>
+        <w:pStyle w:val="style22"/>
+      </w:pPr>
+      <w:r>
+        <w:rPr/>
+      </w:r>
+    </w:p>
+    <w:p>
+      <w:pPr>
+        <w:pStyle w:val="style22"/>
+      </w:pPr>
+      <w:r>
+        <w:rPr/>
+        <w:t xml:space="preserve">able—need a different pronunciation; should be /uh ble/ as in “detectable.”  </w:t>
+      </w:r>
+      <w:r>
+        <w:rPr>
+          <w:b/>
+        </w:rPr>
+        <w:t>***</w:t>
+      </w:r>
+      <w:r>
+        <w:rPr/>
+        <w:t>equal stress on both syllables.</w:t>
+      </w:r>
+    </w:p>
+    <w:p>
+      <w:pPr>
+        <w:pStyle w:val="style22"/>
+      </w:pPr>
+      <w:r>
+        <w:rPr/>
+      </w:r>
+    </w:p>
+    <w:p>
+      <w:pPr>
+        <w:pStyle w:val="style22"/>
+      </w:pPr>
+      <w:r>
+        <w:rPr/>
+        <w:t xml:space="preserve">is—need a different pronunciation; should be /ihss/ as in “gratis.”  </w:t>
+      </w:r>
+    </w:p>
+    <w:p>
+      <w:pPr>
+        <w:pStyle w:val="style22"/>
+      </w:pPr>
+      <w:r>
+        <w:rPr/>
+      </w:r>
+    </w:p>
+    <w:p>
+      <w:pPr>
+        <w:pStyle w:val="style22"/>
+      </w:pPr>
+      <w:r>
+        <w:rPr/>
+        <w:t>dler—audio is scratchy</w:t>
+      </w:r>
+    </w:p>
+    <w:p>
+      <w:pPr>
+        <w:pStyle w:val="style22"/>
+      </w:pPr>
+      <w:r>
+        <w:rPr/>
+      </w:r>
+    </w:p>
+    <w:p>
+      <w:pPr>
+        <w:pStyle w:val="style22"/>
+      </w:pPr>
+      <w:r>
+        <w:rPr/>
+        <w:t>lant—need a different pronunciation; should be more like /lunt/ as in “repellant.”</w:t>
+      </w:r>
+    </w:p>
+    <w:p>
+      <w:pPr>
+        <w:pStyle w:val="style22"/>
+      </w:pPr>
+      <w:r>
+        <w:rPr/>
+      </w:r>
+    </w:p>
+    <w:p>
+      <w:pPr>
+        <w:pStyle w:val="style22"/>
+      </w:pPr>
+      <w:r>
+        <w:rPr/>
+        <w:t>iliary—need different pronunciation; should be /</w:t>
+      </w:r>
+      <w:r>
+        <w:rPr>
+          <w:b/>
+        </w:rPr>
+        <w:t>il’</w:t>
+      </w:r>
+      <w:r>
+        <w:rPr/>
+        <w:t xml:space="preserve"> yur ee/  as in “auxiliary”  ***listen to Merriam-Webster pronunciation on Onelook.com</w:t>
+      </w:r>
+    </w:p>
+    <w:p>
+      <w:pPr>
+        <w:pStyle w:val="style22"/>
+      </w:pPr>
+      <w:r>
+        <w:rPr/>
+      </w:r>
+    </w:p>
+    <w:p>
+      <w:pPr>
+        <w:pStyle w:val="style22"/>
+      </w:pPr>
+      <w:r>
+        <w:rPr/>
+      </w:r>
+    </w:p>
+    <w:p>
+      <w:pPr>
+        <w:pStyle w:val="style22"/>
+      </w:pPr>
+      <w:r>
+        <w:rPr>
+          <w:b/>
+          <w:sz w:val="32"/>
+          <w:szCs w:val="32"/>
+        </w:rPr>
+        <w:t>Word</w:t>
+      </w:r>
+    </w:p>
+    <w:p>
+      <w:pPr>
+        <w:pStyle w:val="style22"/>
+      </w:pPr>
+      <w:r>
+        <w:rPr/>
+        <w:t>isodynamic—end is cut off.</w:t>
+      </w:r>
+    </w:p>
+    <w:p>
+      <w:pPr>
+        <w:pStyle w:val="style22"/>
+      </w:pPr>
+      <w:r>
+        <w:rPr/>
+      </w:r>
+    </w:p>
+    <w:p>
+      <w:pPr>
+        <w:pStyle w:val="style22"/>
+      </w:pPr>
+      <w:r>
+        <w:rPr/>
+        <w:t>justify—sounds like something bumps microphone at the end.</w:t>
+      </w:r>
+    </w:p>
+    <w:p>
+      <w:pPr>
+        <w:pStyle w:val="style22"/>
+      </w:pPr>
+      <w:r>
+        <w:rPr/>
+      </w:r>
+    </w:p>
+    <w:p>
+      <w:pPr>
+        <w:pStyle w:val="style22"/>
+      </w:pPr>
+      <w:r>
+        <w:rPr/>
+        <w:t>inflection—sounds like “influction” with a “u.”</w:t>
+      </w:r>
+    </w:p>
+    <w:p>
+      <w:pPr>
+        <w:pStyle w:val="style22"/>
+      </w:pPr>
+      <w:r>
+        <w:rPr/>
+      </w:r>
+    </w:p>
+    <w:p>
+      <w:pPr>
+        <w:pStyle w:val="style22"/>
+      </w:pPr>
+      <w:r>
+        <w:rPr/>
+        <w:t xml:space="preserve">condign—needs updated pronunciation /kun </w:t>
+      </w:r>
+      <w:r>
+        <w:rPr>
+          <w:b/>
+        </w:rPr>
+        <w:t>dine’</w:t>
+      </w:r>
+      <w:r>
+        <w:rPr/>
+        <w:t>/</w:t>
+      </w:r>
+    </w:p>
+    <w:p>
+      <w:pPr>
+        <w:pStyle w:val="style22"/>
+      </w:pPr>
+      <w:r>
+        <w:rPr/>
+      </w:r>
+    </w:p>
+    <w:p>
+      <w:pPr>
+        <w:pStyle w:val="style22"/>
+      </w:pPr>
+      <w:r>
+        <w:rPr/>
+        <w:t>auxiliary—need different pronunciation.  ***listen to Merriam-Webster pronunciation on Onelook.com</w:t>
+      </w:r>
+    </w:p>
+    <w:p>
+      <w:pPr>
+        <w:pStyle w:val="style22"/>
+      </w:pPr>
+      <w:r>
+        <w:rPr/>
+      </w:r>
+    </w:p>
+    <w:p>
+      <w:pPr>
+        <w:pStyle w:val="style22"/>
+      </w:pPr>
+      <w:r>
+        <w:rPr/>
+        <w:t>dormant—end is cut off.</w:t>
+      </w:r>
+    </w:p>
+    <w:p>
+      <w:pPr>
+        <w:pStyle w:val="style22"/>
+      </w:pPr>
+      <w:r>
+        <w:rPr/>
+      </w:r>
+    </w:p>
+    <w:p>
+      <w:pPr>
+        <w:pStyle w:val="style22"/>
+      </w:pPr>
+      <w:r>
+        <w:rPr/>
+        <w:t xml:space="preserve">project—need a different pronunciation; should be /prō </w:t>
+      </w:r>
+      <w:r>
+        <w:rPr>
+          <w:b/>
+        </w:rPr>
+        <w:t>jekt’</w:t>
+      </w:r>
+      <w:r>
+        <w:rPr/>
+        <w:t>/ as in “throw forward, jut out.”</w:t>
+      </w:r>
+    </w:p>
+    <w:p>
+      <w:pPr>
+        <w:pStyle w:val="style22"/>
+      </w:pPr>
+      <w:r>
+        <w:rPr/>
+      </w:r>
+    </w:p>
+    <w:p>
+      <w:pPr>
+        <w:pStyle w:val="style22"/>
+      </w:pPr>
+      <w:r>
+        <w:rPr/>
+        <w:t>lingual—needs to be more clearly enunciated.</w:t>
+      </w:r>
+    </w:p>
+    <w:p>
+      <w:pPr>
+        <w:pStyle w:val="style22"/>
+      </w:pPr>
+      <w:r>
+        <w:rPr/>
+      </w:r>
+    </w:p>
+    <w:p>
+      <w:pPr>
+        <w:pStyle w:val="style22"/>
+      </w:pPr>
+      <w:r>
+        <w:rPr/>
+        <w:t>resolve—end is cut off.</w:t>
+      </w:r>
+    </w:p>
+    <w:p>
+      <w:pPr>
+        <w:pStyle w:val="style22"/>
+      </w:pPr>
+      <w:r>
+        <w:rPr/>
+      </w:r>
+    </w:p>
+    <w:p>
+      <w:pPr>
+        <w:pStyle w:val="style22"/>
       </w:pPr>
       <w:r>
         <w:rPr/>
@@ -631,7 +1540,7 @@
       <w:lvlText w:val="%1."/>
       <w:lvlJc w:val="left"/>
       <w:pPr>
-        <w:ind w:hanging="360" w:left="720"/>
+        <w:ind w:hanging="360" w:left="0"/>
       </w:pPr>
     </w:lvl>
     <w:lvl w:ilvl="1">
@@ -640,7 +1549,7 @@
       <w:lvlText w:val="%2."/>
       <w:lvlJc w:val="left"/>
       <w:pPr>
-        <w:ind w:hanging="360" w:left="1440"/>
+        <w:ind w:hanging="360" w:left="720"/>
       </w:pPr>
     </w:lvl>
     <w:lvl w:ilvl="2">
@@ -649,7 +1558,7 @@
       <w:lvlText w:val="%3."/>
       <w:lvlJc w:val="right"/>
       <w:pPr>
-        <w:ind w:hanging="180" w:left="2160"/>
+        <w:ind w:hanging="180" w:left="1440"/>
       </w:pPr>
     </w:lvl>
     <w:lvl w:ilvl="3">
@@ -658,7 +1567,7 @@
       <w:lvlText w:val="%4."/>
       <w:lvlJc w:val="left"/>
       <w:pPr>
-        <w:ind w:hanging="360" w:left="2880"/>
+        <w:ind w:hanging="360" w:left="2160"/>
       </w:pPr>
     </w:lvl>
     <w:lvl w:ilvl="4">
@@ -667,7 +1576,7 @@
       <w:lvlText w:val="%5."/>
       <w:lvlJc w:val="left"/>
       <w:pPr>
-        <w:ind w:hanging="360" w:left="3600"/>
+        <w:ind w:hanging="360" w:left="2880"/>
       </w:pPr>
     </w:lvl>
     <w:lvl w:ilvl="5">
@@ -676,7 +1585,7 @@
       <w:lvlText w:val="%6."/>
       <w:lvlJc w:val="right"/>
       <w:pPr>
-        <w:ind w:hanging="180" w:left="4320"/>
+        <w:ind w:hanging="180" w:left="3600"/>
       </w:pPr>
     </w:lvl>
     <w:lvl w:ilvl="6">
@@ -685,7 +1594,7 @@
       <w:lvlText w:val="%7."/>
       <w:lvlJc w:val="left"/>
       <w:pPr>
-        <w:ind w:hanging="360" w:left="5040"/>
+        <w:ind w:hanging="360" w:left="4320"/>
       </w:pPr>
     </w:lvl>
     <w:lvl w:ilvl="7">
@@ -694,7 +1603,7 @@
       <w:lvlText w:val="%8."/>
       <w:lvlJc w:val="left"/>
       <w:pPr>
-        <w:ind w:hanging="360" w:left="5760"/>
+        <w:ind w:hanging="360" w:left="5040"/>
       </w:pPr>
     </w:lvl>
     <w:lvl w:ilvl="8">
@@ -703,7 +1612,7 @@
       <w:lvlText w:val="%9."/>
       <w:lvlJc w:val="right"/>
       <w:pPr>
-        <w:ind w:hanging="180" w:left="6480"/>
+        <w:ind w:hanging="180" w:left="5760"/>
       </w:pPr>
     </w:lvl>
   </w:abstractNum>
@@ -931,21 +1840,8 @@
     </w:rPr>
   </w:style>
   <w:style w:styleId="style22" w:type="paragraph">
-    <w:name w:val="Balloon Text"/>
-    <w:basedOn w:val="style0"/>
+    <w:name w:val="No Spacing"/>
     <w:next w:val="style22"/>
-    <w:pPr>
-      <w:spacing w:after="0" w:before="0" w:line="100" w:lineRule="atLeast"/>
-    </w:pPr>
-    <w:rPr>
-      <w:rFonts w:ascii="Tahoma" w:cs="Tahoma" w:hAnsi="Tahoma"/>
-      <w:sz w:val="16"/>
-      <w:szCs w:val="16"/>
-    </w:rPr>
-  </w:style>
-  <w:style w:styleId="style23" w:type="paragraph">
-    <w:name w:val="No Spacing"/>
-    <w:next w:val="style23"/>
     <w:pPr>
       <w:widowControl/>
       <w:tabs>
@@ -962,6 +1858,19 @@
       <w:lang w:bidi="ar-SA" w:eastAsia="en-US" w:val="en-US"/>
     </w:rPr>
   </w:style>
+  <w:style w:styleId="style23" w:type="paragraph">
+    <w:name w:val="Balloon Text"/>
+    <w:basedOn w:val="style0"/>
+    <w:next w:val="style23"/>
+    <w:pPr>
+      <w:spacing w:after="0" w:before="0" w:line="100" w:lineRule="atLeast"/>
+    </w:pPr>
+    <w:rPr>
+      <w:rFonts w:ascii="Tahoma" w:cs="Tahoma" w:hAnsi="Tahoma"/>
+      <w:sz w:val="16"/>
+      <w:szCs w:val="16"/>
+    </w:rPr>
+  </w:style>
   <w:style w:styleId="style24" w:type="paragraph">
     <w:name w:val="List Paragraph"/>
     <w:basedOn w:val="style0"/>

</xml_diff>